<commit_message>
dump, fungal_up_down, wt difference
</commit_message>
<xml_diff>
--- a/notes/assets/sequence-docx/SpeciesLM-FASTA-S288c_Genome.docx
+++ b/notes/assets/sequence-docx/SpeciesLM-FASTA-S288c_Genome.docx
@@ -54,23 +54,41 @@
         </w:rPr>
         <w:t>, YIL111W</w:t>
       </w:r>
-    </w:p>
-    <w:p>
-      <w:pPr>
-        <w:pStyle w:val="NoSpacing"/>
-        <w:rPr>
-          <w:rFonts w:ascii="Monaco" w:hAnsi="Monaco"/>
-          <w:sz w:val="15"/>
-          <w:szCs w:val="15"/>
-        </w:rPr>
-      </w:pPr>
-      <w:r>
-        <w:rPr>
-          <w:rFonts w:ascii="Monaco" w:hAnsi="Monaco"/>
-          <w:sz w:val="15"/>
-          <w:szCs w:val="15"/>
-        </w:rPr>
-        <w:t>SpeciesLM Dataset</w:t>
+      <w:r>
+        <w:rPr>
+          <w:rFonts w:ascii="Monaco" w:hAnsi="Monaco"/>
+          <w:sz w:val="15"/>
+          <w:szCs w:val="15"/>
+        </w:rPr>
+        <w:t>, YBL092W</w:t>
+      </w:r>
+    </w:p>
+    <w:p>
+      <w:pPr>
+        <w:pStyle w:val="NoSpacing"/>
+        <w:rPr>
+          <w:rFonts w:ascii="Monaco" w:hAnsi="Monaco"/>
+          <w:sz w:val="15"/>
+          <w:szCs w:val="15"/>
+        </w:rPr>
+      </w:pPr>
+      <w:proofErr w:type="spellStart"/>
+      <w:r>
+        <w:rPr>
+          <w:rFonts w:ascii="Monaco" w:hAnsi="Monaco"/>
+          <w:sz w:val="15"/>
+          <w:szCs w:val="15"/>
+        </w:rPr>
+        <w:t>SpeciesLM</w:t>
+      </w:r>
+      <w:proofErr w:type="spellEnd"/>
+      <w:r>
+        <w:rPr>
+          <w:rFonts w:ascii="Monaco" w:hAnsi="Monaco"/>
+          <w:sz w:val="15"/>
+          <w:szCs w:val="15"/>
+        </w:rPr>
+        <w:t xml:space="preserve"> Dataset</w:t>
       </w:r>
       <w:r>
         <w:rPr>
@@ -100,14 +118,27 @@
           <w:szCs w:val="15"/>
         </w:rPr>
       </w:pPr>
-      <w:r>
-        <w:rPr>
-          <w:rFonts w:ascii="Monaco" w:hAnsi="Monaco"/>
-          <w:sz w:val="15"/>
-          <w:szCs w:val="15"/>
-        </w:rPr>
-        <w:t>SpeciesLM  “</w:t>
-      </w:r>
+      <w:proofErr w:type="spellStart"/>
+      <w:proofErr w:type="gramStart"/>
+      <w:r>
+        <w:rPr>
+          <w:rFonts w:ascii="Monaco" w:hAnsi="Monaco"/>
+          <w:sz w:val="15"/>
+          <w:szCs w:val="15"/>
+        </w:rPr>
+        <w:t>SpeciesLM</w:t>
+      </w:r>
+      <w:proofErr w:type="spellEnd"/>
+      <w:r>
+        <w:rPr>
+          <w:rFonts w:ascii="Monaco" w:hAnsi="Monaco"/>
+          <w:sz w:val="15"/>
+          <w:szCs w:val="15"/>
+        </w:rPr>
+        <w:t xml:space="preserve">  “</w:t>
+      </w:r>
+      <w:proofErr w:type="spellStart"/>
+      <w:proofErr w:type="gramEnd"/>
       <w:r>
         <w:rPr>
           <w:rFonts w:ascii="Monaco" w:hAnsi="Monaco"/>
@@ -116,6 +147,7 @@
         </w:rPr>
         <w:t>five_prime_seq</w:t>
       </w:r>
+      <w:proofErr w:type="spellEnd"/>
       <w:r>
         <w:rPr>
           <w:rFonts w:ascii="Monaco" w:hAnsi="Monaco"/>
@@ -216,7 +248,7 @@
           <w:sz w:val="15"/>
           <w:szCs w:val="15"/>
         </w:rPr>
-        <w:t>utr</w:t>
+        <w:t>UTR</w:t>
       </w:r>
       <w:r>
         <w:rPr>
@@ -246,33 +278,60 @@
         </w:rPr>
         <w:t xml:space="preserve"> is the gene.</w:t>
       </w:r>
-    </w:p>
-    <w:p>
-      <w:pPr>
-        <w:pStyle w:val="NoSpacing"/>
-        <w:rPr>
-          <w:rFonts w:ascii="Monaco" w:hAnsi="Monaco"/>
-          <w:sz w:val="15"/>
-          <w:szCs w:val="15"/>
-        </w:rPr>
-      </w:pPr>
-    </w:p>
-    <w:p>
-      <w:pPr>
-        <w:pStyle w:val="NoSpacing"/>
-        <w:rPr>
-          <w:rFonts w:ascii="Monaco" w:hAnsi="Monaco"/>
-          <w:sz w:val="15"/>
-          <w:szCs w:val="15"/>
-        </w:rPr>
-      </w:pPr>
-      <w:r>
-        <w:rPr>
-          <w:rFonts w:ascii="Monaco" w:hAnsi="Monaco"/>
-          <w:sz w:val="15"/>
-          <w:szCs w:val="15"/>
-        </w:rPr>
-        <w:t>`genome['YAL037W'].window(3000).seq`</w:t>
+      <w:r>
+        <w:rPr>
+          <w:rFonts w:ascii="Monaco" w:hAnsi="Monaco" w:cs="Menlo"/>
+          <w:color w:val="000000" w:themeColor="text1"/>
+          <w:sz w:val="15"/>
+          <w:szCs w:val="15"/>
+        </w:rPr>
+        <w:t xml:space="preserve"> UTR overlaps gene.</w:t>
+      </w:r>
+    </w:p>
+    <w:p>
+      <w:pPr>
+        <w:pStyle w:val="NoSpacing"/>
+        <w:rPr>
+          <w:rFonts w:ascii="Monaco" w:hAnsi="Monaco"/>
+          <w:sz w:val="15"/>
+          <w:szCs w:val="15"/>
+        </w:rPr>
+      </w:pPr>
+    </w:p>
+    <w:p>
+      <w:pPr>
+        <w:pStyle w:val="NoSpacing"/>
+        <w:rPr>
+          <w:rFonts w:ascii="Monaco" w:hAnsi="Monaco"/>
+          <w:sz w:val="15"/>
+          <w:szCs w:val="15"/>
+        </w:rPr>
+      </w:pPr>
+      <w:r>
+        <w:rPr>
+          <w:rFonts w:ascii="Monaco" w:hAnsi="Monaco"/>
+          <w:sz w:val="15"/>
+          <w:szCs w:val="15"/>
+        </w:rPr>
+        <w:t>`genome['YAL037W'</w:t>
+      </w:r>
+      <w:proofErr w:type="gramStart"/>
+      <w:r>
+        <w:rPr>
+          <w:rFonts w:ascii="Monaco" w:hAnsi="Monaco"/>
+          <w:sz w:val="15"/>
+          <w:szCs w:val="15"/>
+        </w:rPr>
+        <w:t>].window</w:t>
+      </w:r>
+      <w:proofErr w:type="gramEnd"/>
+      <w:r>
+        <w:rPr>
+          <w:rFonts w:ascii="Monaco" w:hAnsi="Monaco"/>
+          <w:sz w:val="15"/>
+          <w:szCs w:val="15"/>
+        </w:rPr>
+        <w:t>(3000).seq`</w:t>
       </w:r>
     </w:p>
     <w:p>
@@ -317,7 +376,16 @@
           <w:szCs w:val="15"/>
           <w:highlight w:val="green"/>
         </w:rPr>
-        <w:t>CCAAGTACAGACCAAACTGTCCAATCATCTTGGTTACCAGATGCCCAAGAGCTGCTAGATTCTCTCACTTGTACAGAGGTGTCTTCCCATTCGTTTTCGAAAAGGAACCTGTCTCTGACTGGACTGATGATGTTGAAGCCCGTATCAACTTCGGTATTGAAAAGGCTAAGGAATTCGGTATCTTGAAGAAGGGTGACACTTACGTTTCCATCCAAGGTTTCAAGGCCGGTGCTGGTCACTCCAACACTTTGCAAGTCTCTACCGTTTAAAAAAAGAATCATGATTGAATGAAGATATTATTTTTTTGAATTATATTTTTTAAATTTTATATAAAGACATGGTTTTTCTTTTCAACTCAAATAAAGATTTATAAGTTACTTAAATAACATACATTTTATAAGGTATTCTATAAAAAGAGTATTATGTTATTGTTAACCTTTTTGTCTCCAATTGTCGTCATAACGATGAGGTGTTGCATTTTTGGAAACGAGATTGACATAGAGTCAAAATTTGCTAAATTTGATCCCTCCCATCGCAAGATAATCTTCCCTCAAGGTTATCATGATTATCAGGATGGCGAAAGGATACGCTAAAAATTCAATAAAAAATTCAATATAATTTTCGTTTCCCAAGAACTAACTTGGAAGGTTATACATGGGTACATAAATGCAGATGCCAGTGAACTATGTTCAGCTTCTGGCCTTCGTTTGGTGGTTTAATCTATTTTTTATAAAAAATGACGCGGGCAGATTCAATTAGTGTCCTAAATTTATTCGCGTTTCAAGATTTCAAAGGATTGATCCTCTTATCAGAAACGATAAGTGCTACTCCGTCCTATTCTTCTAGCCATCTAGTACGTATTCTTTTCATAACATAATCCCTTATTTACAGAATGTGTTTCGAAGAAAAATTAATTAGATGGGAAGAAAACTGAAGTGGCTTATATAATCAGTGACATAGTGCCAATAATTACGCAAAAAGCAAAGGAAATAACACTGCT</w:t>
+        <w:t>CCAAGTACAGACCAAACTGTCCAATCATCTTGGTTACCAGATGCCCAAGAGCTGCTAGATTCTCTCACTTGTACAGAGGTGTCTTCCCATTCGTTTTCGAAAAGGAACCTGTCTCTGACTGGACTGATGATGTTGAAGCCCGTATCAACTTCGGTATTGAAAAGGCTAAGGAATTCGGTATCTTGAAGAAGGGTGACACTTACGTTTCCATCCAAGGTTTCAAGGCCGGTGCTGGTCACTCCAACACTTTGCAAGTCTCTACCGTTTAAAAAAAGAATCATGATTGAATGAAGATATTATTTTTTTGAATTATATTTTTTAAATTTTATATAAAGACATGGTTTTTCTTTTCAACTCAAATAAAGATTTATAAGTTACTTAAATAACATACATTTTATAAGGTATTCTATAAAAAGAGTATTATGTTATTGTTAACCTTTTTGTCTCCAATTGTCGTCATAACGATGAGGTGTTGCATTTTTGGAAACGAGATTGACATAGAGTCAAAATTTGCTAAATTTGATCCCTCCCATCGCAAGATAATCTTCCCTCAAGGTTATCATGATTATCAGGATGGCGAAAGGATACGCTAAAAATTCAATAAAAAATTCAATATAATTTTCGTTTCCCAAGAACTAACTTGGAAGGTTATACATGGGTACATAAATGCAGATGCCAGTGAACTATGTTCAGCTTCTGGCCTTCGTTTGGTGGTTTAATCTATTTTTTATAAAAAATGACGCGGGCAGATTCAATTAGTGTCCTAAATTTATTCGCGTTTCAAGATTTCAAAGGATTGATCCTCTTATCAGAAACGATAAGTGCTACTCCGTCCTATTCTTCTA</w:t>
+      </w:r>
+      <w:r>
+        <w:rPr>
+          <w:rFonts w:ascii="Monaco" w:hAnsi="Monaco"/>
+          <w:sz w:val="15"/>
+          <w:szCs w:val="15"/>
+          <w:highlight w:val="green"/>
+        </w:rPr>
+        <w:t>GCCATCTAGTACGTATTCTTTTCATAACATAATCCCTTATTTACAGAATGTGTTTCGAAGAAAAATTAATTAGATGGGAAGAAAACTGAAGTGGCTTATATAATCAGTGACATAGTGCCAATAATTACGCAAAAAGCAAAGGAAATAACACTGCT</w:t>
       </w:r>
       <w:r>
         <w:rPr>
@@ -326,7 +394,25 @@
           <w:szCs w:val="15"/>
           <w:highlight w:val="yellow"/>
         </w:rPr>
-        <w:t>ATGGATATGGAAATCGAAGATTCAAGCCCCATAGATGACCTGAAGTTACAAAAACTGGATACCAATGTTTATTTTGGACCCTGTGAGATATTGACACAACCTATTCTTTTGCAATATGAAAATATTAAGTTCATCATTGGTGTCAATCTAAGTACTGAAAAGATAGCGTCGTTTTATACCCAGTATTTCAGGAACTCTAATTCGGTAGTCGTGAATCTTTGCTCACCAACTACAGCAGCAGTAGCAACAAAGAAGGCCGCAATTGATTTGTATATACGAAACAATACAATACTACTACAGAAATTCGTTGGACAGTACTTGCAGATGGGCAAAAAGATAAAAACATCTTTAACACAGGCACAAACCGATACAATCCAATCACTGCCCCAGTTTTGTAATTCGAATGTCCTCAGTGGTGAGCCCTTGGTACAGTACCAGGCATTCAACGATCTGTTGGCACTCTTTAAGTCATTTAGTCATTTTGGAAATATCTTGGTTATATCATCACATTCCTATGATTGCGCACTTCTCAAATTTCTTATTTCCAGGGTGATGACCTACTATCCACTAGTGACCATCCAGGATTCTTTGCAATATATGAAAGCAACCCTGAACATATCCATCAGTACATCCGATGAGTTCGATATTCTGAATGATAAAGAACTGTGGGAGTTTGGCCAAACCCAGGAAATTCTAAAACGTAGGCAGACGAGCTCAGTCAAGAGGAGATGTGTCAATTTACCAGAAAACTCTACGATCGATAACAGAATGCTTATGGGTACCACAAAGCGAGGTCGCTTTTGAA</w:t>
+        <w:t>AT</w:t>
+      </w:r>
+      <w:r>
+        <w:rPr>
+          <w:rFonts w:ascii="Monaco" w:hAnsi="Monaco"/>
+          <w:sz w:val="15"/>
+          <w:szCs w:val="15"/>
+          <w:highlight w:val="green"/>
+        </w:rPr>
+        <w:t>G</w:t>
+      </w:r>
+      <w:r>
+        <w:rPr>
+          <w:rFonts w:ascii="Monaco" w:hAnsi="Monaco"/>
+          <w:sz w:val="15"/>
+          <w:szCs w:val="15"/>
+          <w:highlight w:val="yellow"/>
+        </w:rPr>
+        <w:t>GATATGGAAATCGAAGATTCAAGCCCCATAGATGACCTGAAGTTACAAAAACTGGATACCAATGTTTATTTTGGACCCTGTGAGATATTGACACAACCTATTCTTTTGCAATATGAAAATATTAAGTTCATCATTGGTGTCAATCTAAGTACTGAAAAGATAGCGTCGTTTTATACCCAGTATTTCAGGAACTCTAATTCGGTAGTCGTGAATCTTTGCTCACCAACTACAGCAGCAGTAGCAACAAAGAAGGCCGCAATTGATTTGTATATACGAAACAATACAATACTACTACAGAAATTCGTTGGACAGTACTTGCAGATGGGCAAAAAGATAAAAACATCTTTAACACAGGCACAAACCGATACAATCCAATCACTGCCCCAGTTTTGTAATTCGAATGTCCTCAGTGGTGAGCCCTTGGTACAGTACCAGGCATTCAACGATCTGTTGGCACTCTTTAAGTCATTTAGTCATTTTGGAAATATCTTGGTTATATCATCACATTCCTATGATTGCGCACTTCTCAAATTTCTTATTTCCAGGGTGATGACCTACTATCCACTAGTGACCATCCAGGATTCTTTGCAATATATGAAAGCAACCCTGAACATATCCATCAGTACATCCGATGAGTTCGATATTCTGAATGATAAAGAACTGTGGGAGTTTGGCCAAACCCAGGAAATTCTAAAACGTAGGCAGACGAGCTCAGTCAAGAGGAGATGTGTCAATTTACCAGAAAACTCTACGATCGATAACAGAATGCTTATGGGTACCACAAAGCGAGGTCGCTTTTGAA</w:t>
       </w:r>
       <w:r>
         <w:rPr>
@@ -370,7 +456,25 @@
           <w:sz w:val="15"/>
           <w:szCs w:val="15"/>
         </w:rPr>
-        <w:t>`genome['YAL037W'].seq`</w:t>
+        <w:t>`genome['YAL037W'</w:t>
+      </w:r>
+      <w:proofErr w:type="gramStart"/>
+      <w:r>
+        <w:rPr>
+          <w:rFonts w:ascii="Monaco" w:hAnsi="Monaco"/>
+          <w:sz w:val="15"/>
+          <w:szCs w:val="15"/>
+        </w:rPr>
+        <w:t>].seq</w:t>
+      </w:r>
+      <w:proofErr w:type="gramEnd"/>
+      <w:r>
+        <w:rPr>
+          <w:rFonts w:ascii="Monaco" w:hAnsi="Monaco"/>
+          <w:sz w:val="15"/>
+          <w:szCs w:val="15"/>
+        </w:rPr>
+        <w:t>`</w:t>
       </w:r>
     </w:p>
     <w:p>
@@ -417,16 +521,6 @@
         </w:rPr>
         <w:t>'</w:t>
       </w:r>
-    </w:p>
-    <w:p>
-      <w:pPr>
-        <w:pStyle w:val="NoSpacing"/>
-        <w:rPr>
-          <w:rFonts w:ascii="Monaco" w:hAnsi="Monaco"/>
-          <w:sz w:val="15"/>
-          <w:szCs w:val="15"/>
-        </w:rPr>
-      </w:pPr>
     </w:p>
     <w:p>
       <w:pPr>
@@ -464,245 +558,6 @@
     <w:p>
       <w:pPr>
         <w:pStyle w:val="NoSpacing"/>
-        <w:rPr>
-          <w:rFonts w:ascii="Monaco" w:hAnsi="Monaco"/>
-          <w:sz w:val="15"/>
-          <w:szCs w:val="15"/>
-        </w:rPr>
-      </w:pPr>
-      <w:r>
-        <w:rPr>
-          <w:rFonts w:ascii="Monaco" w:hAnsi="Monaco"/>
-          <w:sz w:val="15"/>
-          <w:szCs w:val="15"/>
-        </w:rPr>
-        <w:t>SpeciesLM Dataset</w:t>
-      </w:r>
-      <w:r>
-        <w:rPr>
-          <w:rFonts w:ascii="Monaco" w:hAnsi="Monaco"/>
-          <w:sz w:val="15"/>
-          <w:szCs w:val="15"/>
-        </w:rPr>
-        <w:t>: YDL061C</w:t>
-      </w:r>
-    </w:p>
-    <w:p>
-      <w:pPr>
-        <w:pStyle w:val="NoSpacing"/>
-        <w:rPr>
-          <w:rFonts w:ascii="Monaco" w:hAnsi="Monaco"/>
-          <w:sz w:val="15"/>
-          <w:szCs w:val="15"/>
-        </w:rPr>
-      </w:pPr>
-    </w:p>
-    <w:p>
-      <w:pPr>
-        <w:pStyle w:val="NoSpacing"/>
-        <w:rPr>
-          <w:rFonts w:ascii="Monaco" w:hAnsi="Monaco"/>
-          <w:sz w:val="15"/>
-          <w:szCs w:val="15"/>
-        </w:rPr>
-      </w:pPr>
-      <w:r>
-        <w:rPr>
-          <w:rFonts w:ascii="Monaco" w:hAnsi="Monaco"/>
-          <w:sz w:val="15"/>
-          <w:szCs w:val="15"/>
-        </w:rPr>
-        <w:t>SpeciesLM “</w:t>
-      </w:r>
-      <w:r>
-        <w:rPr>
-          <w:rFonts w:ascii="Monaco" w:hAnsi="Monaco"/>
-          <w:sz w:val="15"/>
-          <w:szCs w:val="15"/>
-        </w:rPr>
-        <w:t>five_prime_seq</w:t>
-      </w:r>
-      <w:r>
-        <w:rPr>
-          <w:rFonts w:ascii="Monaco" w:hAnsi="Monaco"/>
-          <w:sz w:val="15"/>
-          <w:szCs w:val="15"/>
-        </w:rPr>
-        <w:t>”</w:t>
-      </w:r>
-    </w:p>
-    <w:p>
-      <w:pPr>
-        <w:pStyle w:val="NoSpacing"/>
-        <w:rPr>
-          <w:rFonts w:ascii="Monaco" w:hAnsi="Monaco"/>
-          <w:sz w:val="15"/>
-          <w:szCs w:val="15"/>
-        </w:rPr>
-      </w:pPr>
-    </w:p>
-    <w:p>
-      <w:pPr>
-        <w:pStyle w:val="NoSpacing"/>
-        <w:rPr>
-          <w:rFonts w:ascii="Monaco" w:hAnsi="Monaco"/>
-          <w:sz w:val="15"/>
-          <w:szCs w:val="15"/>
-        </w:rPr>
-      </w:pPr>
-      <w:r>
-        <w:rPr>
-          <w:rFonts w:ascii="Monaco" w:hAnsi="Monaco"/>
-          <w:sz w:val="15"/>
-          <w:szCs w:val="15"/>
-        </w:rPr>
-        <w:t>`GTGACGGTCAAGGTGACGATCTAGGAAGCTTGCTTCAAGGTGGTGCTCTTGCTGATTTGACCGGTTCCATCCCTGGTATCGACGAAGCTTTATCCTTCATGGAAGTCATGAAGCACATTAAAAGGCAAGAACAGGGCGAAGGTGAAACCTTCGATACTGTTATTTTTGACACTGCTCCAACTGGCCACACATTAAGATTTCTACAACTACCAAATACTTTATCCAAGCTTTTGGAAAAGTTCGGTGAAATTACCAACAAATTGGGCCCAATGCTAAACTCTTTTATGGGCGCAGGTAATGTCGATATCTCTGGAAAATTGAACGAGTTAAAGGCTAATGTCGAGACCATCAGACAACAATTCACGGATCCTGACCTAACGACTTTTGTTTGCGTTTGTATCAGTGAATTCTTATCCTTATATGAAACTGAAAGACTAATTCAGGAATTGATTTCCTACGATATGGACGTTAATTCCATCATTGTCAACCAATTATTATTTGCTGAAAACGATCAAGAGCACAACTGTAAGAGATGTCAGGCAAGATGGAAGATGCAAAAGAAGTACTTGGACCAAATCGACGAATTGTACGAAGATTTCCATGTCGTTAAAATGCCATTATGTGCTGGAGAAATCAGAGGCTTAAATAACTTAACAAAGTTCTCACAGTTCCTAAACAAAGAATATAACCCTATTACTGATGGCAAAGTCATTTATGAGTTAGAAGATAAGGAATAGAAGCCCCTGAATACCATAAATAGATACATACGACATATAACCATAGAAAAAATAGTAATACGATGGTATGTGTGTGAAAAGAAAAAAATTACGTGACGCGACGCGTTTGTTTACTTTTTTCCATTTTATTTCCATGGTATTTTTCAAATGATTTTGGAAAATTATTAGATATTGTTGAAAAAGGAGGAAATGAGAACCCTTTATAGTCGAGAGTAACAAGTAAAGGGGCTTAACATACAGTAAAAAAGGCAATTATAGTGAAGATG`</w:t>
-      </w:r>
-    </w:p>
-    <w:p>
-      <w:pPr>
-        <w:pStyle w:val="NoSpacing"/>
-        <w:rPr>
-          <w:rFonts w:ascii="Monaco" w:hAnsi="Monaco"/>
-          <w:sz w:val="15"/>
-          <w:szCs w:val="15"/>
-        </w:rPr>
-      </w:pPr>
-    </w:p>
-    <w:p>
-      <w:pPr>
-        <w:pStyle w:val="NoSpacing"/>
-        <w:rPr>
-          <w:rFonts w:ascii="Monaco" w:hAnsi="Monaco"/>
-          <w:color w:val="000000" w:themeColor="text1"/>
-          <w:sz w:val="15"/>
-          <w:szCs w:val="15"/>
-        </w:rPr>
-      </w:pPr>
-      <w:r>
-        <w:rPr>
-          <w:rFonts w:ascii="Monaco" w:hAnsi="Monaco"/>
-          <w:color w:val="000000" w:themeColor="text1"/>
-          <w:sz w:val="15"/>
-          <w:szCs w:val="15"/>
-        </w:rPr>
-        <w:t>`genome["YDL061C"].window(3000).seq`</w:t>
-      </w:r>
-    </w:p>
-    <w:p>
-      <w:pPr>
-        <w:pStyle w:val="NoSpacing"/>
-        <w:rPr>
-          <w:rFonts w:ascii="Monaco" w:hAnsi="Monaco"/>
-          <w:color w:val="000000" w:themeColor="text1"/>
-          <w:sz w:val="15"/>
-          <w:szCs w:val="15"/>
-        </w:rPr>
-      </w:pPr>
-    </w:p>
-    <w:p>
-      <w:pPr>
-        <w:pStyle w:val="NoSpacing"/>
-        <w:rPr>
-          <w:rFonts w:ascii="Monaco" w:hAnsi="Monaco"/>
-          <w:sz w:val="15"/>
-          <w:szCs w:val="15"/>
-        </w:rPr>
-      </w:pPr>
-      <w:r>
-        <w:rPr>
-          <w:rFonts w:ascii="Monaco" w:hAnsi="Monaco"/>
-          <w:sz w:val="15"/>
-          <w:szCs w:val="15"/>
-        </w:rPr>
-        <w:t>'GTTTCAACGAAATCAACAAAGTCAGCGACTACGTAACCTCTATTGTCTCTCCAATTGATTGATCTTGGTAGCCTCTGGCACAATGTTCTCAAGACGTTTAAAGCGTCTGAGTTTTTTTCCAAATTATAAACACGTTCTTCACTTGGGAAAAAGTGCTTGAAATAACTTTCTAAGGATTGCTTGACATCCAATTGGAATTTCTCCTTTTCATGGACTGCTGAGAGGTTGCTTATGACACCGATATATGAAGCAATACCTTGTAGTTCTAACGCACGGATGATCTGCTCACCAAATTCTTCATCGACTTCTTGGACACCACTGAGCCCAAACACAACAAAGTCTGCTACTTTAGCGCAATCTAAAATGTTCAAAAAATTGGTCATGTCTGGAATTATGATTTTAAGATTGCTTTTAAACTTCTTTATATGAACATTAAATATACGTTTTGAGTCTACTTCCTGCACCATGATTCCTTCATCATCTGCACACTTTAATAGCTTGTAAAGAATGTCCAATGGGTCTAAATCATTCACTAACGGAACAATAGTAATGATTTTGGCAGCGCCATTTTTTCCTTCGAATAATTTCCTGTTTTCAATGGAATCCAAGATCCTTTGGGCCCTTAATTGTTTTGCCTTGTTTTTACGTTGCAATTTTGAAACTTGTTTGTCTGGTTTGCCAGTGCCCACGGGTTCTTTTTCCACTTTCCCCTTGTATAATCTTTTCAAAGCACCTTTAGAAGCATGTTTGGATTTGTAAGATTTGTGTCCGTTTTTTAATGATGACCTGTGTGAATGACCTGCCATTCTGATGCCTGCGTAAAACTACCGCTCTTCAACTAACAAATAAATTTCTGCGATTAATATCACAACTCATATCAACTTCTAACTCACACATTTTTTTACTGGTGATGAGATGAGCAGAACTGAAAATTTTTCTTAGCTGTAATTGAATATCGAGTCTACTTTTCCATCCGTACATTTTAACACCCAGTCCTAAGTAGGCCTATTTATTTCACTTGGGGGGAACATCTGGGTACTCTTTATAAAGATCTTCTCGCGTTGTACGAACAGCGCGGTGGAAAATGTTACATTTTGCCTGGGAAAGCGTCAAGTCTTAAAGGTATAACCGTCAGTACAAGAAGTGGTTATTAGGTATTGGGATTAGTAGTTTGAGAAATTCTTTGAAAGAAACTATAGCTAAAT</w:t>
-      </w:r>
-      <w:r>
-        <w:rPr>
-          <w:rFonts w:ascii="Monaco" w:hAnsi="Monaco"/>
-          <w:sz w:val="15"/>
-          <w:szCs w:val="15"/>
-          <w:highlight w:val="yellow"/>
-        </w:rPr>
-        <w:t>GTATGTGGAAACGCGGATTGAAGAGACAAGGGACGTGTATGCAGAATGAAGGAACAGCAGGAAAGTATCTGCGCTGATTTGGATTTGTAACTAAAATTTACAACTAAAAGAATTGAAAATTCGAGGAAAATATCTGTGGCTAGCAGTAGGGGGGAGCCTTTCTGGTGGCCCCATGGTGGAATAAGACGATGTGTTTATTGAATGTAGCAACAAGCATCAAACATCAACAAAGCTTCAAATTATGTCAAATACAATGAGCCATAGCATAAGCTTATATTTATTTCCTTTTAACTTCGATAGTCGAAAAATTCTATTGTACACGTCCATGGAACTCCTGGAAAACATAAAAACTGCAAAAATTATAATACTAACATTTTTCTATTCAATTTTGAAAACTTATTGGTTATAGAATATATACAAAATGGCTCACGAAAACGTTTGGTTCTCCCACCCAAGAAGATTCGGTAAAGGTTCCCGTCAATGTCGTGTCTGCTCCTCCCACACTGGTTTGGTCAGAAAGTACGACTTAAACATCTGTCGTCAATGTTTCAGAGAAAAGGCTAACGACATTGGTTTCCACAAGTACAGATAA</w:t>
-      </w:r>
-      <w:r>
-        <w:rPr>
-          <w:rFonts w:ascii="Monaco" w:hAnsi="Monaco"/>
-          <w:sz w:val="15"/>
-          <w:szCs w:val="15"/>
-        </w:rPr>
-        <w:t>GTCAAGAGCGATTGTAACATCGTAATCATTAACCTTTTTTGAGTTACTTTGATTACTTCTTTCCTTTTCTTTCCACTTCTTTTGTATAAGTTATCATAATTATTTTTGGTATTACTATATTATGTTTATCATTAAATATTGGCGATATAATAAAAAATTCTAGTCACAAGTACTGTTGGCTTAATAAGTTTGCCAACTAATGTTTAGTGATGATGATGAAATAGTACTGCCCTGTTTATTGCCATTTTTCTATGCAAAATGTACAATAATCATTTAGAACGAGTAGTTCTCTTATTCAGAAAATTTTTCATCTCATCTCATCTCATCTCATCTCATCTCATCCATTTATCTACCATTGTTTAAAGGTCTATGTATTGTAAAATTAAATCTTCGTAGCAACGCCCCCATTATTCTTACTGGATTCCAAGTACTTTCGATCAGATTTTCGAGTTTGTACAAGGACGCAGAAATCGACTTTTTAGGGCAGAAAAGAATGGGCAGATCAAAGAAAAGATCAAGAGCATCTTCGTCTCGATTAAATCCACTACGCAAAGCTGGGTCAAATGACAATAATAAAGATACCAACGTCGTTAATAAAAAACTCCAGCCGCTATTGCAGAATTTGTCAAGTGTGGTGCCTAATGATAGAAGTATTGCTTTGAGTTCCATCAGTGTTCTTTGTGAGGATGCACATATGAGACAACTTTTACTGAAAGAGAAATTAGTTCCTATCATTTTGAATAAATTGCTGAACGATTCTAATTCGGACATAGTTGTGGAGTCGTTCGGCTTATTAAGGAACTTGTCTTTGGAAGAAGGTTATGATGTGTCAATCTACCTTTGGAGATCTGATATATGGACAAGTATAACAAGTAATTTTGGCAGGATTGTTGAATCGTTATCCGCTTTGCAAGCAGCAGAACAGCAACCGCAGCTAAAACCTGCAGGAAAATCCAAAATAGAATCTAAAAGGTTGTTATTCGATTTTGCCGATAACTTACTGTCGTTAGTGGTGGCTCTGTCTAATGGATCCGACGATATTCTTAATGAGATATTAACGGAAAGTAAAATAAATGAAATTTTTCAGGTCATTTCACAGCTATTAAAATATGGTGTCGAGAAACTGCCAATTAATCTGTTCAATACCACTCTTGATCTCATTTATGATTTGAGTTCCGAATCATTTGAATTTATTGATCATGT'</w:t>
-      </w:r>
-    </w:p>
-    <w:p>
-      <w:pPr>
-        <w:pStyle w:val="NoSpacing"/>
-        <w:rPr>
-          <w:rFonts w:ascii="Monaco" w:hAnsi="Monaco"/>
-          <w:color w:val="000000" w:themeColor="text1"/>
-          <w:sz w:val="15"/>
-          <w:szCs w:val="15"/>
-        </w:rPr>
-      </w:pPr>
-    </w:p>
-    <w:p>
-      <w:pPr>
-        <w:pStyle w:val="NoSpacing"/>
-        <w:rPr>
-          <w:rStyle w:val="monaco-highlighted-label"/>
-          <w:rFonts w:ascii="Monaco" w:hAnsi="Monaco"/>
-          <w:color w:val="000000" w:themeColor="text1"/>
-          <w:sz w:val="15"/>
-          <w:szCs w:val="15"/>
-        </w:rPr>
-      </w:pPr>
-      <w:r>
-        <w:rPr>
-          <w:rStyle w:val="monaco-highlighted-label"/>
-          <w:rFonts w:ascii="Monaco" w:hAnsi="Monaco"/>
-          <w:color w:val="000000" w:themeColor="text1"/>
-          <w:sz w:val="15"/>
-          <w:szCs w:val="15"/>
-        </w:rPr>
-        <w:t>`genome['YDL061C'].seq`</w:t>
-      </w:r>
-    </w:p>
-    <w:p>
-      <w:pPr>
-        <w:pStyle w:val="NoSpacing"/>
-        <w:rPr>
-          <w:rFonts w:ascii="Monaco" w:hAnsi="Monaco"/>
-          <w:color w:val="000000" w:themeColor="text1"/>
-          <w:sz w:val="15"/>
-          <w:szCs w:val="15"/>
-        </w:rPr>
-      </w:pPr>
-    </w:p>
-    <w:p>
-      <w:pPr>
-        <w:pStyle w:val="NoSpacing"/>
-        <w:rPr>
-          <w:rFonts w:ascii="Monaco" w:hAnsi="Monaco"/>
-          <w:color w:val="000000" w:themeColor="text1"/>
-          <w:sz w:val="15"/>
-          <w:szCs w:val="15"/>
-        </w:rPr>
-      </w:pPr>
-      <w:r>
-        <w:rPr>
-          <w:rFonts w:ascii="Monaco" w:hAnsi="Monaco"/>
-          <w:color w:val="000000" w:themeColor="text1"/>
-          <w:sz w:val="15"/>
-          <w:szCs w:val="15"/>
-          <w:highlight w:val="yellow"/>
-        </w:rPr>
-        <w:t>'GTATGTGGAAACGCGGATTGAAGAGACAAGGGACGTGTATGCAGAATGAAGGAACAGCAGGAAAGTATCTGCGCTGATTTGGATTTGTAACTAAAATTTACAACTAAAAGAATTGAAAATTCGAGGAAAATATCTGTGGCTAGCAGTAGGGGGGAGCCTTTCTGGTGGCCCCATGGTGGAATAAGACGATGTGTTTATTGAATGTAGCAACAAGCATCAAACATCAACAAAGCTTCAAATTATGTCAAATACAATGAGCCATAGCATAAGCTTATATTTATTTCCTTTTAACTTCGATAGTCGAAAAATTCTATTGTACACGTCCATGGAACTCCTGGAAAACATAAAAACTGCAAAAATTATAATACTAACATTTTTCTATTCAATTTTGAAAACTTATTGGTTATAGAATATATACAAAATGGCTCACGAAAACGTTTGGTTCTCCCACCCAAGAAGATTCGGTAAAGGTTCCCGTCAATGTCGTGTCTGCTCCTCCCACACTGGTTTGGTCAGAAAGTACGACTTAAACATCTGTCGTCAATGTTTCAGAGAAAAGGCTAACGACATTGGTTTCCACAAGTACAGATAA'</w:t>
-      </w:r>
-    </w:p>
-    <w:p>
-      <w:pPr>
-        <w:pStyle w:val="NoSpacing"/>
         <w:pBdr>
           <w:bottom w:val="single" w:sz="6" w:space="1" w:color="auto"/>
         </w:pBdr>
@@ -722,74 +577,662 @@
           <w:szCs w:val="15"/>
         </w:rPr>
       </w:pPr>
-    </w:p>
-    <w:p>
-      <w:pPr>
-        <w:pStyle w:val="NoSpacing"/>
-        <w:rPr>
-          <w:rFonts w:ascii="Monaco" w:hAnsi="Monaco"/>
-          <w:sz w:val="15"/>
-          <w:szCs w:val="15"/>
-        </w:rPr>
-      </w:pPr>
-    </w:p>
-    <w:p>
-      <w:pPr>
-        <w:pStyle w:val="NoSpacing"/>
-        <w:rPr>
-          <w:rFonts w:ascii="Monaco" w:hAnsi="Monaco"/>
-          <w:sz w:val="15"/>
-          <w:szCs w:val="15"/>
-        </w:rPr>
-      </w:pPr>
-    </w:p>
-    <w:p>
-      <w:pPr>
-        <w:pStyle w:val="NoSpacing"/>
-        <w:rPr>
-          <w:rFonts w:ascii="Monaco" w:hAnsi="Monaco"/>
-          <w:sz w:val="15"/>
-          <w:szCs w:val="15"/>
-        </w:rPr>
-      </w:pPr>
-    </w:p>
-    <w:p>
-      <w:pPr>
-        <w:pStyle w:val="NoSpacing"/>
-        <w:rPr>
-          <w:rFonts w:ascii="Monaco" w:hAnsi="Monaco"/>
-          <w:sz w:val="15"/>
-          <w:szCs w:val="15"/>
-        </w:rPr>
-      </w:pPr>
-    </w:p>
-    <w:p>
-      <w:pPr>
-        <w:pStyle w:val="NoSpacing"/>
-        <w:rPr>
-          <w:rFonts w:ascii="Monaco" w:hAnsi="Monaco"/>
-          <w:sz w:val="15"/>
-          <w:szCs w:val="15"/>
-        </w:rPr>
-      </w:pPr>
-    </w:p>
-    <w:p>
-      <w:pPr>
-        <w:pStyle w:val="NoSpacing"/>
-        <w:rPr>
-          <w:rFonts w:ascii="Monaco" w:hAnsi="Monaco"/>
-          <w:sz w:val="15"/>
-          <w:szCs w:val="15"/>
-        </w:rPr>
-      </w:pPr>
-      <w:r>
-        <w:rPr>
-          <w:rFonts w:ascii="Monaco" w:hAnsi="Monaco"/>
-          <w:sz w:val="15"/>
-          <w:szCs w:val="15"/>
-        </w:rPr>
-        <w:lastRenderedPageBreak/>
-        <w:t>SpeciesLM Dataset</w:t>
+      <w:proofErr w:type="spellStart"/>
+      <w:r>
+        <w:rPr>
+          <w:rFonts w:ascii="Monaco" w:hAnsi="Monaco"/>
+          <w:sz w:val="15"/>
+          <w:szCs w:val="15"/>
+        </w:rPr>
+        <w:t>SpeciesLM</w:t>
+      </w:r>
+      <w:proofErr w:type="spellEnd"/>
+      <w:r>
+        <w:rPr>
+          <w:rFonts w:ascii="Monaco" w:hAnsi="Monaco"/>
+          <w:sz w:val="15"/>
+          <w:szCs w:val="15"/>
+        </w:rPr>
+        <w:t xml:space="preserve"> Dataset</w:t>
+      </w:r>
+      <w:r>
+        <w:rPr>
+          <w:rFonts w:ascii="Monaco" w:hAnsi="Monaco"/>
+          <w:sz w:val="15"/>
+          <w:szCs w:val="15"/>
+        </w:rPr>
+        <w:t>: YDL061C</w:t>
+      </w:r>
+    </w:p>
+    <w:p>
+      <w:pPr>
+        <w:pStyle w:val="NoSpacing"/>
+        <w:rPr>
+          <w:rFonts w:ascii="Monaco" w:hAnsi="Monaco"/>
+          <w:sz w:val="15"/>
+          <w:szCs w:val="15"/>
+        </w:rPr>
+      </w:pPr>
+    </w:p>
+    <w:p>
+      <w:pPr>
+        <w:pStyle w:val="NoSpacing"/>
+        <w:rPr>
+          <w:rFonts w:ascii="Monaco" w:hAnsi="Monaco"/>
+          <w:sz w:val="15"/>
+          <w:szCs w:val="15"/>
+        </w:rPr>
+      </w:pPr>
+      <w:proofErr w:type="spellStart"/>
+      <w:r>
+        <w:rPr>
+          <w:rFonts w:ascii="Monaco" w:hAnsi="Monaco"/>
+          <w:sz w:val="15"/>
+          <w:szCs w:val="15"/>
+        </w:rPr>
+        <w:t>SpeciesLM</w:t>
+      </w:r>
+      <w:proofErr w:type="spellEnd"/>
+      <w:r>
+        <w:rPr>
+          <w:rFonts w:ascii="Monaco" w:hAnsi="Monaco"/>
+          <w:sz w:val="15"/>
+          <w:szCs w:val="15"/>
+        </w:rPr>
+        <w:t xml:space="preserve"> “</w:t>
+      </w:r>
+      <w:proofErr w:type="spellStart"/>
+      <w:r>
+        <w:rPr>
+          <w:rFonts w:ascii="Monaco" w:hAnsi="Monaco"/>
+          <w:sz w:val="15"/>
+          <w:szCs w:val="15"/>
+        </w:rPr>
+        <w:t>five_prime_seq</w:t>
+      </w:r>
+      <w:proofErr w:type="spellEnd"/>
+      <w:r>
+        <w:rPr>
+          <w:rFonts w:ascii="Monaco" w:hAnsi="Monaco"/>
+          <w:sz w:val="15"/>
+          <w:szCs w:val="15"/>
+        </w:rPr>
+        <w:t>”</w:t>
+      </w:r>
+    </w:p>
+    <w:p>
+      <w:pPr>
+        <w:pStyle w:val="NoSpacing"/>
+        <w:rPr>
+          <w:rFonts w:ascii="Monaco" w:hAnsi="Monaco"/>
+          <w:sz w:val="15"/>
+          <w:szCs w:val="15"/>
+        </w:rPr>
+      </w:pPr>
+    </w:p>
+    <w:p>
+      <w:pPr>
+        <w:pStyle w:val="NoSpacing"/>
+        <w:rPr>
+          <w:rFonts w:ascii="Monaco" w:hAnsi="Monaco"/>
+          <w:sz w:val="15"/>
+          <w:szCs w:val="15"/>
+        </w:rPr>
+      </w:pPr>
+      <w:r>
+        <w:rPr>
+          <w:rFonts w:ascii="Monaco" w:hAnsi="Monaco"/>
+          <w:sz w:val="15"/>
+          <w:szCs w:val="15"/>
+        </w:rPr>
+        <w:t>`</w:t>
+      </w:r>
+      <w:r>
+        <w:rPr>
+          <w:rFonts w:ascii="Monaco" w:hAnsi="Monaco"/>
+          <w:sz w:val="15"/>
+          <w:szCs w:val="15"/>
+          <w:highlight w:val="green"/>
+        </w:rPr>
+        <w:t>TTGTTTTGCCTTGTTTTTACGTTGCAATTTTGAAACTTGTTTGTCTGGTTTGCCAGTGCCCACGGGTTCTTTTTCCACTTTCCCCTTGTATAATCTTTTCAAAGCACCTTTAGAAGCATGTTTGGATTTGTAAGATTTGTGTCCGTTTTTTAATGATGACCTGTGTGAATGACCTGCCATTCTGATGCCTGCGTAAAACTACCGCTCTTCAACTAACAAATAAATTTCTGCGATTAATATCACAACTCATATCAACTTCTAACTCACACATTTTTTTACTGGTGATGAGATGAGCAGAACTGAAAATTTTTCTTAGCTGTAATTGAATATCGAGTCTACTTTTCCATCCGTACATTTTAACACCCAGTCCTAAGTAGGCCTATTTATTTCACTTGGGGGGAACATCTGGGTACTCTTTATAAAGATCTTCTCGCGTTGTACGAACAGCGCGGTGGAAAATGTTACATTTTGCCTGGGAAAGCGTCAAGTCTTAAAGGTATAACCGTCAGTACAAGAAGTGGTTATTAGGTATTGGGATTAGTAGTTTGAGAAATTCTTTGAAAGAAACTATA</w:t>
+      </w:r>
+      <w:r>
+        <w:rPr>
+          <w:rFonts w:ascii="Monaco" w:hAnsi="Monaco"/>
+          <w:sz w:val="15"/>
+          <w:szCs w:val="15"/>
+          <w:highlight w:val="green"/>
+        </w:rPr>
+        <w:t>GCTAAATGTATGTGGAAACGCGGATTGAAGAGACAAGGGACGTGTATGCAGAATGAAGGAACAGCAGGAAAGTATCTGCGCTGATTTGGATTTGTAACTAAAATTTACAACTAAAAGAATTGAAAATTCGAGGAAAATATCTGTGGCTAGCAGTAGGGGGGAGCCTTTCTGGTGGCCCCATGGTGGAATAAGACGATGTGTTTATTGAATGTAGCAACAAGCATCAAACATCAACAAAGCTTCAAATTATGTCAAATACAATGAGCCATAGCATAAGCTTATATTTATTTCCTTTTAACTTCGATAGTCGAAAAATTCTATTGTACACGTCCATGGAACTCCTGGAAAACATAAAAACTGCAAAAATTATAATACTAACATTTTTCTATTCAATTTTGAAAACTTATTGGTTATAGAATATATACAAAATG</w:t>
+      </w:r>
+      <w:r>
+        <w:rPr>
+          <w:rFonts w:ascii="Monaco" w:hAnsi="Monaco"/>
+          <w:sz w:val="15"/>
+          <w:szCs w:val="15"/>
+        </w:rPr>
+        <w:t>`</w:t>
+      </w:r>
+    </w:p>
+    <w:p>
+      <w:pPr>
+        <w:pStyle w:val="NoSpacing"/>
+        <w:rPr>
+          <w:rFonts w:ascii="Monaco" w:hAnsi="Monaco"/>
+          <w:sz w:val="15"/>
+          <w:szCs w:val="15"/>
+        </w:rPr>
+      </w:pPr>
+    </w:p>
+    <w:p>
+      <w:pPr>
+        <w:pStyle w:val="NoSpacing"/>
+        <w:rPr>
+          <w:rFonts w:ascii="Monaco" w:hAnsi="Monaco"/>
+          <w:sz w:val="15"/>
+          <w:szCs w:val="15"/>
+        </w:rPr>
+      </w:pPr>
+      <w:r>
+        <w:rPr>
+          <w:rFonts w:ascii="Monaco" w:hAnsi="Monaco"/>
+          <w:sz w:val="15"/>
+          <w:szCs w:val="15"/>
+          <w:highlight w:val="magenta"/>
+        </w:rPr>
+        <w:t>Pink</w:t>
+      </w:r>
+      <w:r>
+        <w:rPr>
+          <w:rFonts w:ascii="Monaco" w:hAnsi="Monaco"/>
+          <w:sz w:val="15"/>
+          <w:szCs w:val="15"/>
+        </w:rPr>
+        <w:t xml:space="preserve"> is CDS, </w:t>
+      </w:r>
+      <w:r>
+        <w:rPr>
+          <w:rFonts w:ascii="Monaco" w:hAnsi="Monaco"/>
+          <w:sz w:val="15"/>
+          <w:szCs w:val="15"/>
+          <w:highlight w:val="yellow"/>
+        </w:rPr>
+        <w:t>yellow</w:t>
+      </w:r>
+      <w:r>
+        <w:rPr>
+          <w:rFonts w:ascii="Monaco" w:hAnsi="Monaco"/>
+          <w:sz w:val="15"/>
+          <w:szCs w:val="15"/>
+        </w:rPr>
+        <w:t xml:space="preserve"> is Gene, </w:t>
+      </w:r>
+      <w:r>
+        <w:rPr>
+          <w:rFonts w:ascii="Monaco" w:hAnsi="Monaco"/>
+          <w:sz w:val="15"/>
+          <w:szCs w:val="15"/>
+          <w:highlight w:val="green"/>
+        </w:rPr>
+        <w:t>Green</w:t>
+      </w:r>
+      <w:r>
+        <w:rPr>
+          <w:rFonts w:ascii="Monaco" w:hAnsi="Monaco"/>
+          <w:sz w:val="15"/>
+          <w:szCs w:val="15"/>
+        </w:rPr>
+        <w:t xml:space="preserve"> </w:t>
+      </w:r>
+      <w:r>
+        <w:rPr>
+          <w:rFonts w:ascii="Monaco" w:hAnsi="Monaco"/>
+          <w:sz w:val="15"/>
+          <w:szCs w:val="15"/>
+        </w:rPr>
+        <w:t>is UTR.</w:t>
+      </w:r>
+    </w:p>
+    <w:p>
+      <w:pPr>
+        <w:pStyle w:val="NoSpacing"/>
+        <w:rPr>
+          <w:rFonts w:ascii="Monaco" w:hAnsi="Monaco"/>
+          <w:sz w:val="15"/>
+          <w:szCs w:val="15"/>
+        </w:rPr>
+      </w:pPr>
+    </w:p>
+    <w:p>
+      <w:pPr>
+        <w:pStyle w:val="NoSpacing"/>
+        <w:rPr>
+          <w:rFonts w:ascii="Monaco" w:hAnsi="Monaco"/>
+          <w:sz w:val="15"/>
+          <w:szCs w:val="15"/>
+        </w:rPr>
+      </w:pPr>
+      <w:r>
+        <w:rPr>
+          <w:rFonts w:ascii="Monaco" w:hAnsi="Monaco"/>
+          <w:sz w:val="15"/>
+          <w:szCs w:val="15"/>
+        </w:rPr>
+        <w:t>`genome["YDL061C"</w:t>
+      </w:r>
+      <w:proofErr w:type="gramStart"/>
+      <w:r>
+        <w:rPr>
+          <w:rFonts w:ascii="Monaco" w:hAnsi="Monaco"/>
+          <w:sz w:val="15"/>
+          <w:szCs w:val="15"/>
+        </w:rPr>
+        <w:t>].window</w:t>
+      </w:r>
+      <w:proofErr w:type="gramEnd"/>
+      <w:r>
+        <w:rPr>
+          <w:rFonts w:ascii="Monaco" w:hAnsi="Monaco"/>
+          <w:sz w:val="15"/>
+          <w:szCs w:val="15"/>
+        </w:rPr>
+        <w:t>(3000).seq`</w:t>
+      </w:r>
+    </w:p>
+    <w:p>
+      <w:pPr>
+        <w:pStyle w:val="NoSpacing"/>
+        <w:rPr>
+          <w:rFonts w:ascii="Monaco" w:hAnsi="Monaco"/>
+          <w:color w:val="000000" w:themeColor="text1"/>
+          <w:sz w:val="15"/>
+          <w:szCs w:val="15"/>
+        </w:rPr>
+      </w:pPr>
+    </w:p>
+    <w:p>
+      <w:pPr>
+        <w:pStyle w:val="NoSpacing"/>
+        <w:rPr>
+          <w:rFonts w:ascii="Monaco" w:hAnsi="Monaco"/>
+          <w:sz w:val="15"/>
+          <w:szCs w:val="15"/>
+        </w:rPr>
+      </w:pPr>
+      <w:r>
+        <w:rPr>
+          <w:rFonts w:ascii="Monaco" w:hAnsi="Monaco"/>
+          <w:sz w:val="15"/>
+          <w:szCs w:val="15"/>
+        </w:rPr>
+        <w:t>'GTTTCAACGAAATCAACAAAGTCAGCGACTACGTAACCTCTATTGTCTCTCCAATTGATTGATCTTGGTAGCCTCTGGCACAATGTTCTCAAGACGTTTAAAGCGTCTGAGTTTTTTTCCAAATTATAAACACGTTCTTCACTTGGGAAAAAGTGCTTGAAATAACTTTCTAAGGATTGCTTGACATCCAATTGGAATTTCTCCTTTTCATGGACTGCTGAGAGGTTGCTTATGACACCGATATATGAAGCAATACCTTGTAGTTCTAACGCACGGATGATCTGCTCACCAAATTCTTCATCGACTTCTTGGACACCACTGAGCCCAAACACAACAAAGTCTGCTACTTTAGCGCAATCTAAAATGTTCAAAAAATTGGTCATGTCTGGAATTATGATTTTAAGATTGCTTTTAAACTTCTTTATATGAACATTAAATATACGTTTTGAGTCTACTTCCTGCACCATGATTCCTTCATCATCTGCACACTTTAATAGCTTGTAAAGAATGTCCAATGGGTCTAAATCATTCACTAACGGAACAATAGTAATGATTTTGGCAGCGCCATTTTTTCCTTCGAATAATTTCCTGTTTTCAATGGAATCCAAGATCCTTTGGGCCCTTAA</w:t>
+      </w:r>
+      <w:r>
+        <w:rPr>
+          <w:rFonts w:ascii="Monaco" w:hAnsi="Monaco"/>
+          <w:sz w:val="15"/>
+          <w:szCs w:val="15"/>
+          <w:highlight w:val="green"/>
+        </w:rPr>
+        <w:t>TTGTTTTGCCTTGTTTTTACGTTGCAATTTTGAAACTTGTTTGTCTGGTTTGCCAGTGCCCACGGGTTCTTTTTCCACTTTCCCCTTGTATAATCTTTTCAAAGCACCTTTAGAAGCATGTTTGGATTTGTAAGATTTGTGTCCGTTTTTTAATGATGACCTGTGTGAATGACCTGCCATTCTGATGCCTGCGTAAAACTACCGCTCTTCAACTAACAAATAAATTTCTGCGATTAATATCACAACTCATATCAACTTCTAACTCACACATTTTTTTACTGGTGATGAGATGAGCAGAACTGAAAATTTTTCTTAGCTGTAATTGAATATCGAGTCTACTTTTCCATCCGTACATTTTAACACCCAGTCCTAAGTAGGCCTATTTATTTCACTTGGGGGGAACATCTGGGTACTCTTTATAAAGATCTTCTCGCGTTGTACGAACAGCGCGGTGGAAAATGTTACATTTTGCCTGGGAAAGCGTCAAGTCTTAAAGGTATAACCGTCAGTACAAGAAGTGGTTATTAGGTATTGGGATTAGTAGTTTGAGAAATTCTTTGAAAGAAACTATAGCTAAAT</w:t>
+      </w:r>
+      <w:r>
+        <w:rPr>
+          <w:rFonts w:ascii="Monaco" w:hAnsi="Monaco"/>
+          <w:sz w:val="15"/>
+          <w:szCs w:val="15"/>
+          <w:highlight w:val="yellow"/>
+        </w:rPr>
+        <w:t>GTATGTGGAAACGCGGATTGAAGAGACAAGGGACGTGTATGCAGAATGAAGGAACAGCAGGAAAGTATCTGCGCTGATTTGGATTTGTAACTAAAATTTACAACTAAAAGAATTGAAAATTCGAGGAAAATATCTGTGGCTAGCAGTAGGGGGGAGCCTTTCTGGTGGCCCCATGGTGGAATAAGACGATGTGTTTATTGAATGTAGCAACA</w:t>
+      </w:r>
+      <w:r>
+        <w:rPr>
+          <w:rFonts w:ascii="Monaco" w:hAnsi="Monaco"/>
+          <w:sz w:val="15"/>
+          <w:szCs w:val="15"/>
+          <w:highlight w:val="yellow"/>
+        </w:rPr>
+        <w:t>AGCATCAAACATCAACAAAGCTTCAAATTATGTCAAATACAATGAGCCATAGCATAAGCTTATATTTATTTCCTTTTAACTTCGATAGTCGAAAAATTCTATTGTACACGTCCATGGAACTCCTGGAAAACATAAAAACTGCAAAAATTATAATACTAACATTTTTCTATTCAATTTTGAAAACTTATTGGTTATAGAATATATACAA</w:t>
+      </w:r>
+      <w:r>
+        <w:rPr>
+          <w:rFonts w:ascii="Monaco" w:hAnsi="Monaco"/>
+          <w:sz w:val="15"/>
+          <w:szCs w:val="15"/>
+          <w:highlight w:val="yellow"/>
+        </w:rPr>
+        <w:t>A</w:t>
+      </w:r>
+      <w:r>
+        <w:rPr>
+          <w:rFonts w:ascii="Monaco" w:hAnsi="Monaco"/>
+          <w:sz w:val="15"/>
+          <w:szCs w:val="15"/>
+          <w:highlight w:val="magenta"/>
+        </w:rPr>
+        <w:t>AT</w:t>
+      </w:r>
+      <w:r>
+        <w:rPr>
+          <w:rFonts w:ascii="Monaco" w:hAnsi="Monaco"/>
+          <w:sz w:val="15"/>
+          <w:szCs w:val="15"/>
+          <w:highlight w:val="green"/>
+        </w:rPr>
+        <w:t>G</w:t>
+      </w:r>
+      <w:r>
+        <w:rPr>
+          <w:rFonts w:ascii="Monaco" w:hAnsi="Monaco"/>
+          <w:sz w:val="15"/>
+          <w:szCs w:val="15"/>
+          <w:highlight w:val="magenta"/>
+        </w:rPr>
+        <w:t>GCTCACGAAAACGTTTGGTTCTCCCACCCAAGAAGATTCGGTAAAGGTTCCCGTCAATGTCGTGTCTGCTCCTCCCACACTGGTTTGGTCAGAAAGTACG</w:t>
+      </w:r>
+      <w:r>
+        <w:rPr>
+          <w:rFonts w:ascii="Monaco" w:hAnsi="Monaco"/>
+          <w:sz w:val="15"/>
+          <w:szCs w:val="15"/>
+          <w:highlight w:val="magenta"/>
+        </w:rPr>
+        <w:t>ACTTAAACATCTGTCGTCAATGTTTCAGAGAAAAGGCTAACGACATTGGTTTCCACAAGTACAGATAA</w:t>
+      </w:r>
+      <w:r>
+        <w:rPr>
+          <w:rFonts w:ascii="Monaco" w:hAnsi="Monaco"/>
+          <w:sz w:val="15"/>
+          <w:szCs w:val="15"/>
+        </w:rPr>
+        <w:t>GTCAAGAGCGATTGTAACATCGTAATCATTAACCTTTTTTGAGTTACTTTGATTACTTCTTTCCTTTTCTTTCCACTTCTTTTGTATAAGTTATCATAATTATTTTTGGTATTACTATATTATGTTTATCATTAAATATTGGCGATATAATAAAAAATTCTAGTCACAAGTACTGTTGGCTTAATAAGTTTGCCAACTAATGTTTAGTGATGATGATGAAATAGTACTGCCCTGTTTATTGCCATTTTTCTATGCAAAATGTACAATAATCATTTAGAACGAGTAGTTCTCTTATTCAGAAAATTTTTCATCTCATCTCATCTCATCTCATCTCATCTCATCCATTTATCTACCATTGTTTAAAGGTCTATGTATTGTAAAATTAAATCTTCGTAGCAACGCCCCCATTATTCTTACTGGATTCCAAGTACTTTCGATCAGATTTTCGAGTTTGTACAAGGACGCAGAAATCGACTTTTTAGGGCAGAAAAGAATGGGCAGATCAAAGAAAAGATCAAGAGCATCTTCGTCTCGATTAAATCCACTACGCAAAGCTGGGTCAAATGACAATAATAAAGATACCAACGTCGTTAATAAAAAACTCCAGCCGCTATTGCAGAATTTGTCAAGTGTGGTGCCTAATGATAGAAGTATTGCTTTGAGTTCCATCAGTGTTCTTTGTGAGGATGCACATATGAGACAACTTTTACTGAAAGAGAAATTAGTTCCTATCATTTTGAATAAATTGCTGAACGATTCTAATTCGGACATAGTTGTGGAGTCGTTCGGCTTATTAAGGAACTTGTCTTTGGAAGAAGGTTATGATGTGTCAATCTACCTTTGGAGATCTGATATATGGACAAGTATAACAAGTAATTTTGGCAGGATTGTTGAATCGTTATCCGCTTTGCAAGCAGCAGAACAGCAACCGCAGCTAAAACCTGCAGGAAAATCCAAAATAGAATCTAAAAGGTTGTTATTCGATTTTGCCGATAACTTACTGTCGTTAGTGGTGGCTCTGTCTAATGGATCCGACGATATTCTTAATGAGATATTAACGGAAAGTAAAATAAATGAAATTTTTCAGGTCATTTCACAGCTATTAAAATATGGTGTCGAGAAACTGCCAATTAATCTGTTCAATACCACTCTTGATCTCATTTATGATTTGAGTTCCGAATCATTTGAATTTATTGATCATGT'</w:t>
+      </w:r>
+    </w:p>
+    <w:p>
+      <w:pPr>
+        <w:pStyle w:val="NoSpacing"/>
+        <w:rPr>
+          <w:rFonts w:ascii="Monaco" w:hAnsi="Monaco"/>
+          <w:color w:val="000000" w:themeColor="text1"/>
+          <w:sz w:val="15"/>
+          <w:szCs w:val="15"/>
+        </w:rPr>
+      </w:pPr>
+    </w:p>
+    <w:p>
+      <w:pPr>
+        <w:pStyle w:val="NoSpacing"/>
+        <w:rPr>
+          <w:rStyle w:val="monaco-highlighted-label"/>
+          <w:rFonts w:ascii="Monaco" w:hAnsi="Monaco"/>
+          <w:color w:val="000000" w:themeColor="text1"/>
+          <w:sz w:val="15"/>
+          <w:szCs w:val="15"/>
+        </w:rPr>
+      </w:pPr>
+      <w:r>
+        <w:rPr>
+          <w:rStyle w:val="monaco-highlighted-label"/>
+          <w:rFonts w:ascii="Monaco" w:hAnsi="Monaco"/>
+          <w:color w:val="000000" w:themeColor="text1"/>
+          <w:sz w:val="15"/>
+          <w:szCs w:val="15"/>
+        </w:rPr>
+        <w:t>`genome['YDL061C'</w:t>
+      </w:r>
+      <w:proofErr w:type="gramStart"/>
+      <w:r>
+        <w:rPr>
+          <w:rStyle w:val="monaco-highlighted-label"/>
+          <w:rFonts w:ascii="Monaco" w:hAnsi="Monaco"/>
+          <w:color w:val="000000" w:themeColor="text1"/>
+          <w:sz w:val="15"/>
+          <w:szCs w:val="15"/>
+        </w:rPr>
+        <w:t>].seq</w:t>
+      </w:r>
+      <w:proofErr w:type="gramEnd"/>
+      <w:r>
+        <w:rPr>
+          <w:rStyle w:val="monaco-highlighted-label"/>
+          <w:rFonts w:ascii="Monaco" w:hAnsi="Monaco"/>
+          <w:color w:val="000000" w:themeColor="text1"/>
+          <w:sz w:val="15"/>
+          <w:szCs w:val="15"/>
+        </w:rPr>
+        <w:t>`</w:t>
+      </w:r>
+    </w:p>
+    <w:p>
+      <w:pPr>
+        <w:pStyle w:val="NoSpacing"/>
+        <w:rPr>
+          <w:rFonts w:ascii="Monaco" w:hAnsi="Monaco"/>
+          <w:color w:val="000000" w:themeColor="text1"/>
+          <w:sz w:val="15"/>
+          <w:szCs w:val="15"/>
+        </w:rPr>
+      </w:pPr>
+    </w:p>
+    <w:p>
+      <w:pPr>
+        <w:pStyle w:val="NoSpacing"/>
+        <w:rPr>
+          <w:rFonts w:ascii="Monaco" w:hAnsi="Monaco"/>
+          <w:color w:val="000000" w:themeColor="text1"/>
+          <w:sz w:val="15"/>
+          <w:szCs w:val="15"/>
+        </w:rPr>
+      </w:pPr>
+      <w:r>
+        <w:rPr>
+          <w:rFonts w:ascii="Monaco" w:hAnsi="Monaco"/>
+          <w:color w:val="000000" w:themeColor="text1"/>
+          <w:sz w:val="15"/>
+          <w:szCs w:val="15"/>
+        </w:rPr>
+        <w:t>‘</w:t>
+      </w:r>
+      <w:r>
+        <w:rPr>
+          <w:rFonts w:ascii="Monaco" w:hAnsi="Monaco"/>
+          <w:color w:val="000000" w:themeColor="text1"/>
+          <w:sz w:val="15"/>
+          <w:szCs w:val="15"/>
+          <w:highlight w:val="yellow"/>
+        </w:rPr>
+        <w:t>GTATGTGGAAACGCGGATTGAAGAGACAAGGGACGTGTATGCAGAATGAAGGAACAGCAGGAAAGTATCTGCGCTGATTTGGATTTGTAACTAAAATTTACAACTAAAAGAATTGAAAATTCGAGGAAAATATCTGTGGCTAGCAGTAGGGGGGAGCCTTTCTGGTGGCCCCATGGTGGAATAAGACGATGTGTTTATTGAATGTAGCAACAAGCATCAAACATCAACAAAGCTTCAAATTATGTCAAATACAATGAGCCATAGCATAAGCTTATATTTATTTCCTTTTAACTTCGATAGTCGAAAAATTCTATTGTACACGTCCATGGAACTCCTGGAAAACATAAAAACTGCAAAAATTATAATACTAACATTTTTCTATTCAATTTTGAAAACTTATTGGTTATAGAATATATACAAA</w:t>
+      </w:r>
+      <w:r>
+        <w:rPr>
+          <w:rFonts w:ascii="Monaco" w:hAnsi="Monaco"/>
+          <w:color w:val="000000" w:themeColor="text1"/>
+          <w:sz w:val="15"/>
+          <w:szCs w:val="15"/>
+          <w:highlight w:val="magenta"/>
+        </w:rPr>
+        <w:t>ATGGCTCACGAAAACGTTTGGTTCTCCCACCCAAGAAGATTCGGT</w:t>
+      </w:r>
+      <w:r>
+        <w:rPr>
+          <w:rFonts w:ascii="Monaco" w:hAnsi="Monaco"/>
+          <w:color w:val="000000" w:themeColor="text1"/>
+          <w:sz w:val="15"/>
+          <w:szCs w:val="15"/>
+          <w:highlight w:val="magenta"/>
+        </w:rPr>
+        <w:t>AAAGGTTCC</w:t>
+      </w:r>
+      <w:r>
+        <w:rPr>
+          <w:rFonts w:ascii="Monaco" w:hAnsi="Monaco"/>
+          <w:color w:val="000000" w:themeColor="text1"/>
+          <w:sz w:val="15"/>
+          <w:szCs w:val="15"/>
+          <w:highlight w:val="magenta"/>
+        </w:rPr>
+        <w:t>CGTCAATGTCGTGTCTGCTCCTCCCACACTGGTTTGGTCAGAAAGTACGACTTAAACATCTGTCGTCAATGTTTCAGAGAAAAGGCTAACGACATTGGTTTCCACAAGTACAGATAA</w:t>
+      </w:r>
+      <w:r>
+        <w:rPr>
+          <w:rFonts w:ascii="Monaco" w:hAnsi="Monaco"/>
+          <w:color w:val="000000" w:themeColor="text1"/>
+          <w:sz w:val="15"/>
+          <w:szCs w:val="15"/>
+        </w:rPr>
+        <w:t>’</w:t>
+      </w:r>
+    </w:p>
+    <w:p>
+      <w:pPr>
+        <w:pStyle w:val="NoSpacing"/>
+        <w:rPr>
+          <w:rFonts w:ascii="Monaco" w:hAnsi="Monaco"/>
+          <w:sz w:val="15"/>
+          <w:szCs w:val="15"/>
+        </w:rPr>
+      </w:pPr>
+    </w:p>
+    <w:p>
+      <w:pPr>
+        <w:pStyle w:val="NoSpacing"/>
+        <w:rPr>
+          <w:rStyle w:val="monaco-highlighted-label"/>
+          <w:rFonts w:ascii="Monaco" w:hAnsi="Monaco"/>
+          <w:color w:val="000000" w:themeColor="text1"/>
+          <w:sz w:val="15"/>
+          <w:szCs w:val="15"/>
+        </w:rPr>
+      </w:pPr>
+      <w:r>
+        <w:rPr>
+          <w:rStyle w:val="monaco-highlighted-label"/>
+          <w:rFonts w:ascii="Monaco" w:hAnsi="Monaco"/>
+          <w:color w:val="000000" w:themeColor="text1"/>
+          <w:sz w:val="15"/>
+          <w:szCs w:val="15"/>
+        </w:rPr>
+        <w:t>`genome['YDL061C'</w:t>
+      </w:r>
+      <w:proofErr w:type="gramStart"/>
+      <w:r>
+        <w:rPr>
+          <w:rStyle w:val="monaco-highlighted-label"/>
+          <w:rFonts w:ascii="Monaco" w:hAnsi="Monaco"/>
+          <w:color w:val="000000" w:themeColor="text1"/>
+          <w:sz w:val="15"/>
+          <w:szCs w:val="15"/>
+        </w:rPr>
+        <w:t>].</w:t>
+      </w:r>
+      <w:proofErr w:type="spellStart"/>
+      <w:r>
+        <w:rPr>
+          <w:rStyle w:val="monaco-highlighted-label"/>
+          <w:rFonts w:ascii="Monaco" w:hAnsi="Monaco"/>
+          <w:color w:val="000000" w:themeColor="text1"/>
+          <w:sz w:val="15"/>
+          <w:szCs w:val="15"/>
+        </w:rPr>
+        <w:t>cds</w:t>
+      </w:r>
+      <w:proofErr w:type="spellEnd"/>
+      <w:proofErr w:type="gramEnd"/>
+      <w:r>
+        <w:rPr>
+          <w:rStyle w:val="monaco-highlighted-label"/>
+          <w:rFonts w:ascii="Monaco" w:hAnsi="Monaco"/>
+          <w:color w:val="000000" w:themeColor="text1"/>
+          <w:sz w:val="15"/>
+          <w:szCs w:val="15"/>
+        </w:rPr>
+        <w:t>`</w:t>
+      </w:r>
+    </w:p>
+    <w:p>
+      <w:pPr>
+        <w:pStyle w:val="NoSpacing"/>
+        <w:rPr>
+          <w:rFonts w:ascii="Monaco" w:hAnsi="Monaco"/>
+          <w:sz w:val="15"/>
+          <w:szCs w:val="15"/>
+        </w:rPr>
+      </w:pPr>
+    </w:p>
+    <w:p>
+      <w:pPr>
+        <w:pStyle w:val="NoSpacing"/>
+        <w:rPr>
+          <w:rFonts w:ascii="Monaco" w:hAnsi="Monaco"/>
+          <w:sz w:val="15"/>
+          <w:szCs w:val="15"/>
+        </w:rPr>
+      </w:pPr>
+      <w:r>
+        <w:rPr>
+          <w:rFonts w:ascii="Monaco" w:hAnsi="Monaco"/>
+          <w:sz w:val="15"/>
+          <w:szCs w:val="15"/>
+        </w:rPr>
+        <w:t>‘</w:t>
+      </w:r>
+      <w:r>
+        <w:rPr>
+          <w:rFonts w:ascii="Monaco" w:hAnsi="Monaco"/>
+          <w:sz w:val="15"/>
+          <w:szCs w:val="15"/>
+          <w:highlight w:val="magenta"/>
+        </w:rPr>
+        <w:t>ATGGCTCACGAAAACGTTTGGTTCTCCCACCCAAGAAGATTCGGTAAAGGTTCCCGTCAATGTCGTGTCTGCTCCTCCCACACTGGTTTGGTCAGAAAGTACGACTTAAACATCTGTCGTCAATGTTTCAGAGAAAAGGCTAACGACATTGGTTTCCACAAGTACAGATAA</w:t>
+      </w:r>
+      <w:r>
+        <w:rPr>
+          <w:rFonts w:ascii="Monaco" w:hAnsi="Monaco"/>
+          <w:sz w:val="15"/>
+          <w:szCs w:val="15"/>
+        </w:rPr>
+        <w:t>’</w:t>
+      </w:r>
+    </w:p>
+    <w:p>
+      <w:pPr>
+        <w:pStyle w:val="NoSpacing"/>
+        <w:pBdr>
+          <w:bottom w:val="single" w:sz="6" w:space="1" w:color="auto"/>
+        </w:pBdr>
+        <w:rPr>
+          <w:rFonts w:ascii="Monaco" w:hAnsi="Monaco"/>
+          <w:sz w:val="15"/>
+          <w:szCs w:val="15"/>
+        </w:rPr>
+      </w:pPr>
+    </w:p>
+    <w:p>
+      <w:pPr>
+        <w:pStyle w:val="NoSpacing"/>
+        <w:rPr>
+          <w:rFonts w:ascii="Monaco" w:hAnsi="Monaco"/>
+          <w:sz w:val="15"/>
+          <w:szCs w:val="15"/>
+        </w:rPr>
+      </w:pPr>
+      <w:proofErr w:type="spellStart"/>
+      <w:r>
+        <w:rPr>
+          <w:rFonts w:ascii="Monaco" w:hAnsi="Monaco"/>
+          <w:sz w:val="15"/>
+          <w:szCs w:val="15"/>
+        </w:rPr>
+        <w:t>SpeciesLM</w:t>
+      </w:r>
+      <w:proofErr w:type="spellEnd"/>
+      <w:r>
+        <w:rPr>
+          <w:rFonts w:ascii="Monaco" w:hAnsi="Monaco"/>
+          <w:sz w:val="15"/>
+          <w:szCs w:val="15"/>
+        </w:rPr>
+        <w:t xml:space="preserve"> Dataset</w:t>
       </w:r>
       <w:r>
         <w:rPr>
@@ -827,14 +1270,25 @@
           <w:szCs w:val="15"/>
         </w:rPr>
       </w:pPr>
-      <w:r>
-        <w:rPr>
-          <w:rFonts w:ascii="Monaco" w:hAnsi="Monaco"/>
-          <w:sz w:val="15"/>
-          <w:szCs w:val="15"/>
-        </w:rPr>
-        <w:t>SpeciesLM “</w:t>
-      </w:r>
+      <w:proofErr w:type="spellStart"/>
+      <w:r>
+        <w:rPr>
+          <w:rFonts w:ascii="Monaco" w:hAnsi="Monaco"/>
+          <w:sz w:val="15"/>
+          <w:szCs w:val="15"/>
+        </w:rPr>
+        <w:t>SpeciesLM</w:t>
+      </w:r>
+      <w:proofErr w:type="spellEnd"/>
+      <w:r>
+        <w:rPr>
+          <w:rFonts w:ascii="Monaco" w:hAnsi="Monaco"/>
+          <w:sz w:val="15"/>
+          <w:szCs w:val="15"/>
+        </w:rPr>
+        <w:t xml:space="preserve"> “</w:t>
+      </w:r>
+      <w:proofErr w:type="spellStart"/>
       <w:r>
         <w:rPr>
           <w:rFonts w:ascii="Monaco" w:hAnsi="Monaco"/>
@@ -843,6 +1297,7 @@
         </w:rPr>
         <w:t>five_prime_seq</w:t>
       </w:r>
+      <w:proofErr w:type="spellEnd"/>
       <w:r>
         <w:rPr>
           <w:rFonts w:ascii="Monaco" w:hAnsi="Monaco"/>
@@ -867,6 +1322,60 @@
       <w:pPr>
         <w:pStyle w:val="NoSpacing"/>
         <w:rPr>
+          <w:rStyle w:val="value"/>
+          <w:rFonts w:ascii="Monaco" w:hAnsi="Monaco" w:cs="Arial"/>
+          <w:color w:val="000000" w:themeColor="text1"/>
+          <w:sz w:val="15"/>
+          <w:szCs w:val="15"/>
+        </w:rPr>
+      </w:pPr>
+      <w:r>
+        <w:rPr>
+          <w:rStyle w:val="value"/>
+          <w:rFonts w:ascii="Monaco" w:hAnsi="Monaco" w:cs="Arial"/>
+          <w:color w:val="000000" w:themeColor="text1"/>
+          <w:sz w:val="15"/>
+          <w:szCs w:val="15"/>
+        </w:rPr>
+        <w:t>‘</w:t>
+      </w:r>
+      <w:r>
+        <w:rPr>
+          <w:rStyle w:val="value"/>
+          <w:rFonts w:ascii="Monaco" w:hAnsi="Monaco" w:cs="Arial"/>
+          <w:color w:val="000000" w:themeColor="text1"/>
+          <w:sz w:val="15"/>
+          <w:szCs w:val="15"/>
+          <w:highlight w:val="green"/>
+        </w:rPr>
+        <w:t>AAAAACGATAAATTTGTGCTCGACTTGCAAGTAATGATATTGTTGAAGGATATCGACTTGCTCTCAAAGGACAACCAACCAACTTCTGAGAAGATTCCCGTCGATCCCTCGCACCTGACTCCATTGTGGAATATGTTGAAATTCATTTTCCTGTATGGAGGTAGTTATGATGATAAAAAGAACAACATGGAAAATAAAAGATATGTTGTAAACTTTGATGGGGTTGATTTGGACACAAAGATTGGGTATGAGCTTTTGGAGTACAAAAAATTTGTTAGTTTGCCCATGGCGTGGATTAAATGGGATAACGTTGTTATTGAAAACCACGCAAAAAGAAAAGAAATTGAAGGAAATATGATTCAAATATCAATAAACGAATTTGCACGATGGAGAAACGATAAGCTGAACAAAGCGCAGCAGCCGACGCGCAAACAGCGTTCTCTAAAAATACCTCGAGAGTTACCGGTTAAATTTCAACACCGTATGAGCATATCCTCCGTCCTCCAGCAGACATCCAAAGAACCATTTTGGTAAAACAATTCATCGGTCCGTTGGCATATGCTCATACATAGTTGCATTTTCGATTCATTAAATACTATTCATGTTAACATAATTCCATATAATCGTACTGTTTTGTCATTATTATATCGGCATGACACTCACCAATTTCTTTTTTTGATTTTGTATTGTTCGATAAGGCAACGAACGAGTACTCGAAAAAATGTCATGGACCCCTTAAAATTACTGAGGGGTTCAGAAAATACCGTGCAAAAGACGAAAAAAGACGAATTTCATTTGATTTATATTTTATAAATGACTGTTGCATTAAACAATAGACCAATTATTTCAATTTAATATTCTTTGCAGGAAACTTTCACAATGGAATAACGCCACATATTCATTGTAAAGAGCATGTATAACAAACACTGATTTTTGTTTTGAGTTTTAAAAGATATCCATTTACTAACATTCGAGGTGTACAAGCACAAGTTTTGCAGTGTTG</w:t>
+      </w:r>
+      <w:r>
+        <w:rPr>
+          <w:rStyle w:val="value"/>
+          <w:rFonts w:ascii="Monaco" w:hAnsi="Monaco" w:cs="Arial"/>
+          <w:color w:val="000000" w:themeColor="text1"/>
+          <w:sz w:val="15"/>
+          <w:szCs w:val="15"/>
+        </w:rPr>
+        <w:t>’</w:t>
+      </w:r>
+    </w:p>
+    <w:p>
+      <w:pPr>
+        <w:pStyle w:val="NoSpacing"/>
+        <w:rPr>
+          <w:rFonts w:ascii="Monaco" w:hAnsi="Monaco"/>
+          <w:color w:val="000000" w:themeColor="text1"/>
+          <w:sz w:val="15"/>
+          <w:szCs w:val="15"/>
+        </w:rPr>
+      </w:pPr>
+    </w:p>
+    <w:p>
+      <w:pPr>
+        <w:pStyle w:val="NoSpacing"/>
+        <w:rPr>
           <w:rFonts w:ascii="Monaco" w:hAnsi="Monaco" w:cs="Menlo"/>
           <w:color w:val="000000" w:themeColor="text1"/>
           <w:sz w:val="15"/>
@@ -879,8 +1388,9 @@
           <w:color w:val="000000" w:themeColor="text1"/>
           <w:sz w:val="15"/>
           <w:szCs w:val="15"/>
-        </w:rPr>
-        <w:t>‘</w:t>
+          <w:highlight w:val="cyan"/>
+        </w:rPr>
+        <w:t>Blue</w:t>
       </w:r>
       <w:r>
         <w:rPr>
@@ -889,7 +1399,7 @@
           <w:sz w:val="15"/>
           <w:szCs w:val="15"/>
         </w:rPr>
-        <w:t>ATGATTCACTGTCACTTAGTGAGCCCTTTACGGATTTGTATTTTACACTTTTGGTCTTGAAAGCATTCGACAACTTATCAACGAATTTCTCCGGAACTTGGTTGAAATGAGACTCGAAAGGATCTTGCTCATCTTCACTGTCTATATCTTTTTCGTCTCCACTGCTGTCATCGTCGTTATCATCCTCGTGATTACCCAAAAGGCCATTCTCTATCTCCAATTGATCATCCACTGGTCCATGTTCTGTATTTTCGTGCTCATCCTCCCCAACTTCGGCAGGAGCTTTGTTACTCTCGTCAGCCTCTCGCCTTCTTCTTTTTGGCTCTGGATGTTCAGATTTGAGAATCGTCAATAAAGCGTCATAAACTTTTTCCTTTTTACCCTCTTCATCCTCAATATCGAAATCATCGCCACTGTCGACATCGGACACTTCATCCTCATCGGATCTATGGTCAATATCTTCTGCTACGTCCTCTAATGTTTCTGTGCTTCCGCCTTCAGTTCTGGCAGAAGATCTTTTAATCTTCCTCAGTTCTTGTCTTCCTCTTTTCCGATAGCCACGGAAATTATCATTCTTTTCCCTCACAGAACTGTCACTCATTACAATTTGGTCACTTCGCAATTATACCACCGTCTCACTGAACCAATGCAGTTTATTCCCTGTATTATATTATTGCAAAATATGCGATGAGCTAAATTATAGTAGTATTGCGAAGGAAAAATTTTTCAGATCATGGTACACGAGGAATCGCATCAGCTTGAAGCGAAGCAAGGGACTGGAGCGGTTACTGGTTTCGGAGAGATGATTGATGAGAAGATGAACATAGGTAAAGGATCGAGGTGTAGTGATACTGGAAGGGCTGTGCGTAAAGTGTTGGTGGATCTTATAGTATTCGTGAAGCTTCTTTTTCCGTTTTGCTCCCCTCAGCCCATCGCGTAATTGCTTAGATCTATTAGAGAGGTGCTGTTTGTGGCCGATCACGCTAAAGATTAGGCAACGATG</w:t>
+        <w:t xml:space="preserve"> is intron, </w:t>
       </w:r>
       <w:r>
         <w:rPr>
@@ -897,31 +1407,70 @@
           <w:color w:val="000000" w:themeColor="text1"/>
           <w:sz w:val="15"/>
           <w:szCs w:val="15"/>
-        </w:rPr>
-        <w:t>’</w:t>
-      </w:r>
-    </w:p>
-    <w:p>
-      <w:pPr>
-        <w:pStyle w:val="NoSpacing"/>
-        <w:rPr>
-          <w:rFonts w:ascii="Monaco" w:hAnsi="Monaco"/>
-          <w:color w:val="000000" w:themeColor="text1"/>
-          <w:sz w:val="15"/>
-          <w:szCs w:val="15"/>
-        </w:rPr>
-      </w:pPr>
-    </w:p>
-    <w:p>
-      <w:pPr>
-        <w:pStyle w:val="NoSpacing"/>
-        <w:rPr>
-          <w:rFonts w:ascii="Monaco" w:hAnsi="Monaco"/>
-          <w:color w:val="000000" w:themeColor="text1"/>
-          <w:sz w:val="15"/>
-          <w:szCs w:val="15"/>
-        </w:rPr>
-      </w:pPr>
+          <w:highlight w:val="yellow"/>
+        </w:rPr>
+        <w:t>yellow</w:t>
+      </w:r>
+      <w:r>
+        <w:rPr>
+          <w:rFonts w:ascii="Monaco" w:hAnsi="Monaco" w:cs="Menlo"/>
+          <w:color w:val="000000" w:themeColor="text1"/>
+          <w:sz w:val="15"/>
+          <w:szCs w:val="15"/>
+        </w:rPr>
+        <w:t xml:space="preserve"> is the gene</w:t>
+      </w:r>
+      <w:r>
+        <w:rPr>
+          <w:rFonts w:ascii="Monaco" w:hAnsi="Monaco" w:cs="Menlo"/>
+          <w:color w:val="000000" w:themeColor="text1"/>
+          <w:sz w:val="15"/>
+          <w:szCs w:val="15"/>
+        </w:rPr>
+        <w:t xml:space="preserve">, green is </w:t>
+      </w:r>
+      <w:r>
+        <w:rPr>
+          <w:rFonts w:ascii="Monaco" w:hAnsi="Monaco" w:cs="Menlo"/>
+          <w:color w:val="000000" w:themeColor="text1"/>
+          <w:sz w:val="15"/>
+          <w:szCs w:val="15"/>
+          <w:highlight w:val="green"/>
+        </w:rPr>
+        <w:t>UTR</w:t>
+      </w:r>
+      <w:r>
+        <w:rPr>
+          <w:rFonts w:ascii="Monaco" w:hAnsi="Monaco" w:cs="Menlo"/>
+          <w:color w:val="000000" w:themeColor="text1"/>
+          <w:sz w:val="15"/>
+          <w:szCs w:val="15"/>
+        </w:rPr>
+        <w:t>.</w:t>
+      </w:r>
+    </w:p>
+    <w:p>
+      <w:pPr>
+        <w:pStyle w:val="NoSpacing"/>
+        <w:rPr>
+          <w:rFonts w:ascii="Monaco" w:hAnsi="Monaco"/>
+          <w:color w:val="000000" w:themeColor="text1"/>
+          <w:sz w:val="15"/>
+          <w:szCs w:val="15"/>
+        </w:rPr>
+      </w:pPr>
+    </w:p>
+    <w:p>
+      <w:pPr>
+        <w:pStyle w:val="NoSpacing"/>
+        <w:rPr>
+          <w:rFonts w:ascii="Monaco" w:hAnsi="Monaco"/>
+          <w:color w:val="000000" w:themeColor="text1"/>
+          <w:sz w:val="15"/>
+          <w:szCs w:val="15"/>
+        </w:rPr>
+      </w:pPr>
+      <w:proofErr w:type="spellStart"/>
       <w:r>
         <w:rPr>
           <w:rFonts w:ascii="Monaco" w:hAnsi="Monaco"/>
@@ -931,6 +1480,7 @@
         </w:rPr>
         <w:t>Fasta</w:t>
       </w:r>
+      <w:proofErr w:type="spellEnd"/>
     </w:p>
     <w:p>
       <w:pPr>
@@ -960,36 +1510,56 @@
           <w:sz w:val="15"/>
           <w:szCs w:val="15"/>
         </w:rPr>
-        <w:t>&gt;COX5B YIL111W SGDID:S000001373, Chromosome IX:155222..155765</w:t>
-      </w:r>
-    </w:p>
-    <w:p>
-      <w:pPr>
-        <w:pStyle w:val="NoSpacing"/>
+        <w:t xml:space="preserve">&gt;COX5B YIL111W </w:t>
+      </w:r>
+      <w:proofErr w:type="gramStart"/>
+      <w:r>
         <w:rPr>
           <w:rFonts w:ascii="Monaco" w:hAnsi="Monaco" w:cs="Menlo"/>
           <w:color w:val="000000" w:themeColor="text1"/>
           <w:sz w:val="15"/>
           <w:szCs w:val="15"/>
         </w:rPr>
-      </w:pPr>
-    </w:p>
-    <w:p>
-      <w:pPr>
-        <w:pStyle w:val="NoSpacing"/>
+        <w:t>SGDID:S</w:t>
+      </w:r>
+      <w:proofErr w:type="gramEnd"/>
+      <w:r>
         <w:rPr>
           <w:rFonts w:ascii="Monaco" w:hAnsi="Monaco" w:cs="Menlo"/>
           <w:color w:val="000000" w:themeColor="text1"/>
           <w:sz w:val="15"/>
           <w:szCs w:val="15"/>
         </w:rPr>
-      </w:pPr>
-      <w:r>
+        <w:t>000001373, Chromosome IX:155222..155765</w:t>
+      </w:r>
+    </w:p>
+    <w:p>
+      <w:pPr>
+        <w:pStyle w:val="NoSpacing"/>
         <w:rPr>
           <w:rFonts w:ascii="Monaco" w:hAnsi="Monaco" w:cs="Menlo"/>
           <w:color w:val="000000" w:themeColor="text1"/>
           <w:sz w:val="15"/>
           <w:szCs w:val="15"/>
+        </w:rPr>
+      </w:pPr>
+    </w:p>
+    <w:p>
+      <w:pPr>
+        <w:pStyle w:val="NoSpacing"/>
+        <w:rPr>
+          <w:rFonts w:ascii="Monaco" w:hAnsi="Monaco" w:cs="Menlo"/>
+          <w:color w:val="000000" w:themeColor="text1"/>
+          <w:sz w:val="15"/>
+          <w:szCs w:val="15"/>
+        </w:rPr>
+      </w:pPr>
+      <w:r>
+        <w:rPr>
+          <w:rFonts w:ascii="Monaco" w:hAnsi="Monaco" w:cs="Menlo"/>
+          <w:color w:val="000000" w:themeColor="text1"/>
+          <w:sz w:val="15"/>
+          <w:szCs w:val="15"/>
           <w:highlight w:val="yellow"/>
         </w:rPr>
         <w:t>A</w:t>
@@ -1019,76 +1589,167 @@
       <w:pPr>
         <w:pStyle w:val="NoSpacing"/>
         <w:rPr>
-          <w:rFonts w:ascii="Monaco" w:hAnsi="Monaco" w:cs="Menlo"/>
-          <w:color w:val="000000" w:themeColor="text1"/>
-          <w:sz w:val="15"/>
-          <w:szCs w:val="15"/>
-        </w:rPr>
-      </w:pPr>
-    </w:p>
-    <w:p>
-      <w:pPr>
-        <w:pStyle w:val="NoSpacing"/>
-        <w:rPr>
-          <w:rFonts w:ascii="Monaco" w:hAnsi="Monaco" w:cs="Menlo"/>
-          <w:color w:val="000000" w:themeColor="text1"/>
-          <w:sz w:val="15"/>
-          <w:szCs w:val="15"/>
-        </w:rPr>
-      </w:pPr>
-      <w:r>
-        <w:rPr>
-          <w:rFonts w:ascii="Monaco" w:hAnsi="Monaco" w:cs="Menlo"/>
+          <w:rFonts w:ascii="Monaco" w:hAnsi="Monaco"/>
+          <w:color w:val="000000" w:themeColor="text1"/>
+          <w:sz w:val="15"/>
+          <w:szCs w:val="15"/>
+        </w:rPr>
+      </w:pPr>
+    </w:p>
+    <w:p>
+      <w:pPr>
+        <w:pStyle w:val="NoSpacing"/>
+        <w:rPr>
+          <w:rStyle w:val="monaco-highlighted-label"/>
+          <w:rFonts w:ascii="Monaco" w:hAnsi="Monaco" w:cs="Arial"/>
+          <w:color w:val="000000" w:themeColor="text1"/>
+          <w:sz w:val="15"/>
+          <w:szCs w:val="15"/>
+        </w:rPr>
+      </w:pPr>
+      <w:r>
+        <w:rPr>
+          <w:rStyle w:val="monaco-highlighted-label"/>
+          <w:rFonts w:ascii="Monaco" w:hAnsi="Monaco" w:cs="Arial"/>
+          <w:color w:val="000000" w:themeColor="text1"/>
+          <w:sz w:val="15"/>
+          <w:szCs w:val="15"/>
+        </w:rPr>
+        <w:t>`</w:t>
+      </w:r>
+      <w:r>
+        <w:rPr>
+          <w:rStyle w:val="monaco-highlighted-label"/>
+          <w:rFonts w:ascii="Monaco" w:hAnsi="Monaco" w:cs="Arial"/>
+          <w:color w:val="000000" w:themeColor="text1"/>
+          <w:sz w:val="15"/>
+          <w:szCs w:val="15"/>
+        </w:rPr>
+        <w:t>genome['YIL111W'</w:t>
+      </w:r>
+      <w:proofErr w:type="gramStart"/>
+      <w:r>
+        <w:rPr>
+          <w:rStyle w:val="monaco-highlighted-label"/>
+          <w:rFonts w:ascii="Monaco" w:hAnsi="Monaco" w:cs="Arial"/>
+          <w:color w:val="000000" w:themeColor="text1"/>
+          <w:sz w:val="15"/>
+          <w:szCs w:val="15"/>
+        </w:rPr>
+        <w:t>].seq</w:t>
+      </w:r>
+      <w:proofErr w:type="gramEnd"/>
+      <w:r>
+        <w:rPr>
+          <w:rStyle w:val="monaco-highlighted-label"/>
+          <w:rFonts w:ascii="Monaco" w:hAnsi="Monaco" w:cs="Arial"/>
+          <w:color w:val="000000" w:themeColor="text1"/>
+          <w:sz w:val="15"/>
+          <w:szCs w:val="15"/>
+        </w:rPr>
+        <w:t>`</w:t>
+      </w:r>
+    </w:p>
+    <w:p>
+      <w:pPr>
+        <w:pStyle w:val="NoSpacing"/>
+        <w:rPr>
+          <w:rFonts w:ascii="Monaco" w:hAnsi="Monaco" w:cs="Arial"/>
+          <w:color w:val="000000" w:themeColor="text1"/>
+          <w:sz w:val="15"/>
+          <w:szCs w:val="15"/>
+        </w:rPr>
+      </w:pPr>
+    </w:p>
+    <w:p>
+      <w:pPr>
+        <w:pStyle w:val="NoSpacing"/>
+        <w:rPr>
+          <w:rFonts w:ascii="Monaco" w:hAnsi="Monaco" w:cs="Arial"/>
+          <w:color w:val="000000" w:themeColor="text1"/>
+          <w:sz w:val="15"/>
+          <w:szCs w:val="15"/>
+        </w:rPr>
+      </w:pPr>
+      <w:r>
+        <w:rPr>
+          <w:rStyle w:val="value"/>
+          <w:rFonts w:ascii="Monaco" w:hAnsi="Monaco" w:cs="Arial"/>
+          <w:color w:val="000000" w:themeColor="text1"/>
+          <w:sz w:val="15"/>
+          <w:szCs w:val="15"/>
+        </w:rPr>
+        <w:t>'</w:t>
+      </w:r>
+      <w:r>
+        <w:rPr>
+          <w:rStyle w:val="value"/>
+          <w:rFonts w:ascii="Monaco" w:hAnsi="Monaco" w:cs="Arial"/>
+          <w:color w:val="000000" w:themeColor="text1"/>
+          <w:sz w:val="15"/>
+          <w:szCs w:val="15"/>
+          <w:highlight w:val="yellow"/>
+        </w:rPr>
+        <w:t>A</w:t>
+      </w:r>
+      <w:r>
+        <w:rPr>
+          <w:rStyle w:val="value"/>
+          <w:rFonts w:ascii="Monaco" w:hAnsi="Monaco" w:cs="Arial"/>
           <w:color w:val="000000" w:themeColor="text1"/>
           <w:sz w:val="15"/>
           <w:szCs w:val="15"/>
           <w:highlight w:val="cyan"/>
         </w:rPr>
-        <w:t>Blue</w:t>
-      </w:r>
-      <w:r>
-        <w:rPr>
-          <w:rFonts w:ascii="Monaco" w:hAnsi="Monaco" w:cs="Menlo"/>
-          <w:color w:val="000000" w:themeColor="text1"/>
-          <w:sz w:val="15"/>
-          <w:szCs w:val="15"/>
-        </w:rPr>
-        <w:t xml:space="preserve"> is intron, </w:t>
-      </w:r>
-      <w:r>
-        <w:rPr>
-          <w:rFonts w:ascii="Monaco" w:hAnsi="Monaco" w:cs="Menlo"/>
+        <w:t>GCATGTATAACAAACACTGATTTTTGTTTTGAGTTTTAAAAGATATCCATTTACTAACATTCGAGGTGTACAAGCACAAGTTTTGCAGT</w:t>
+      </w:r>
+      <w:r>
+        <w:rPr>
+          <w:rStyle w:val="value"/>
+          <w:rFonts w:ascii="Monaco" w:hAnsi="Monaco" w:cs="Arial"/>
           <w:color w:val="000000" w:themeColor="text1"/>
           <w:sz w:val="15"/>
           <w:szCs w:val="15"/>
           <w:highlight w:val="yellow"/>
         </w:rPr>
-        <w:t>yellow</w:t>
-      </w:r>
-      <w:r>
-        <w:rPr>
-          <w:rFonts w:ascii="Monaco" w:hAnsi="Monaco" w:cs="Menlo"/>
-          <w:color w:val="000000" w:themeColor="text1"/>
-          <w:sz w:val="15"/>
-          <w:szCs w:val="15"/>
-        </w:rPr>
-        <w:t xml:space="preserve"> is the gene.</w:t>
-      </w:r>
-    </w:p>
-    <w:p>
-      <w:pPr>
-        <w:pStyle w:val="NoSpacing"/>
-        <w:rPr>
-          <w:rFonts w:ascii="Monaco" w:hAnsi="Monaco"/>
-          <w:color w:val="000000" w:themeColor="text1"/>
-          <w:sz w:val="15"/>
-          <w:szCs w:val="15"/>
-        </w:rPr>
-      </w:pPr>
-    </w:p>
-    <w:p>
-      <w:pPr>
-        <w:pStyle w:val="NoSpacing"/>
+        <w:t>GTTGCGTACTTCTCTTACTAAAGGGGCACGGCTAACTGGGACAAGATTTGTTCAAACAAAGGCCCTTTCGAAGGCAACATTGACAGATCTGCCCGAAAGATGGGAAAATATGCCAAACTTAGAACAGAAAGAGATTGCAGATAATTTGACAGAACGTCAAAAGCTTCCATGGAAAACTCTCAATAACGAGGAAATCAAAGCAGCTTGGTACATATCCTACGGCGAGTGGGGACCTAGAAGACCTGTACACGGAAAAGGCGATGTTGCATTTATAACTAAAGGAGTATTTTTAGGGTTAGGAATCTCATTTGGGCTCTTTGGTTTAGTGAGACTATTAGCCAATCCTGAAACTCCAAAGACTATGAACAGGGAATGGCAGTTGAAATCAGACGAGTATCTGAAGTCAAAAAATGCCAATCCTTGGGGAGGTTATTCTCAAGTTCAATCTAAATAA</w:t>
+      </w:r>
+      <w:r>
+        <w:rPr>
+          <w:rStyle w:val="value"/>
+          <w:rFonts w:ascii="Monaco" w:hAnsi="Monaco" w:cs="Arial"/>
+          <w:color w:val="000000" w:themeColor="text1"/>
+          <w:sz w:val="15"/>
+          <w:szCs w:val="15"/>
+        </w:rPr>
+        <w:t>'</w:t>
+      </w:r>
+    </w:p>
+    <w:p>
+      <w:pPr>
+        <w:pStyle w:val="NoSpacing"/>
+        <w:rPr>
+          <w:rFonts w:ascii="Monaco" w:hAnsi="Monaco"/>
+          <w:color w:val="000000" w:themeColor="text1"/>
+          <w:sz w:val="15"/>
+          <w:szCs w:val="15"/>
+        </w:rPr>
+      </w:pPr>
+    </w:p>
+    <w:p>
+      <w:pPr>
+        <w:pStyle w:val="NoSpacing"/>
+        <w:rPr>
+          <w:rFonts w:ascii="Monaco" w:hAnsi="Monaco"/>
+          <w:color w:val="000000" w:themeColor="text1"/>
+          <w:sz w:val="15"/>
+          <w:szCs w:val="15"/>
+        </w:rPr>
+      </w:pPr>
+    </w:p>
+    <w:p>
+      <w:pPr>
+        <w:wordWrap w:val="0"/>
         <w:rPr>
           <w:rStyle w:val="monaco-highlighted-label"/>
           <w:rFonts w:ascii="Monaco" w:hAnsi="Monaco" w:cs="Arial"/>
@@ -1115,8 +1776,9 @@
           <w:sz w:val="15"/>
           <w:szCs w:val="15"/>
         </w:rPr>
-        <w:t>genome['YIL111W'].seq</w:t>
-      </w:r>
+        <w:t>genome['YIL111W'</w:t>
+      </w:r>
+      <w:proofErr w:type="gramStart"/>
       <w:r>
         <w:rPr>
           <w:rStyle w:val="monaco-highlighted-label"/>
@@ -1125,23 +1787,44 @@
           <w:sz w:val="15"/>
           <w:szCs w:val="15"/>
         </w:rPr>
+        <w:t>].window</w:t>
+      </w:r>
+      <w:proofErr w:type="gramEnd"/>
+      <w:r>
+        <w:rPr>
+          <w:rStyle w:val="monaco-highlighted-label"/>
+          <w:rFonts w:ascii="Monaco" w:hAnsi="Monaco" w:cs="Arial"/>
+          <w:color w:val="000000" w:themeColor="text1"/>
+          <w:sz w:val="15"/>
+          <w:szCs w:val="15"/>
+        </w:rPr>
+        <w:t>(2000).seq</w:t>
+      </w:r>
+      <w:r>
+        <w:rPr>
+          <w:rStyle w:val="monaco-highlighted-label"/>
+          <w:rFonts w:ascii="Monaco" w:hAnsi="Monaco" w:cs="Arial"/>
+          <w:color w:val="000000" w:themeColor="text1"/>
+          <w:sz w:val="15"/>
+          <w:szCs w:val="15"/>
+        </w:rPr>
         <w:t>`</w:t>
       </w:r>
     </w:p>
     <w:p>
       <w:pPr>
-        <w:pStyle w:val="NoSpacing"/>
-        <w:rPr>
-          <w:rFonts w:ascii="Monaco" w:hAnsi="Monaco" w:cs="Arial"/>
-          <w:color w:val="000000" w:themeColor="text1"/>
-          <w:sz w:val="15"/>
-          <w:szCs w:val="15"/>
-        </w:rPr>
-      </w:pPr>
-    </w:p>
-    <w:p>
-      <w:pPr>
-        <w:pStyle w:val="NoSpacing"/>
+        <w:wordWrap w:val="0"/>
+        <w:rPr>
+          <w:rFonts w:ascii="Monaco" w:hAnsi="Monaco" w:cs="Arial"/>
+          <w:color w:val="000000" w:themeColor="text1"/>
+          <w:sz w:val="15"/>
+          <w:szCs w:val="15"/>
+        </w:rPr>
+      </w:pPr>
+    </w:p>
+    <w:p>
+      <w:pPr>
+        <w:wordWrap w:val="0"/>
         <w:rPr>
           <w:rFonts w:ascii="Monaco" w:hAnsi="Monaco" w:cs="Arial"/>
           <w:color w:val="000000" w:themeColor="text1"/>
@@ -1166,6 +1849,17 @@
           <w:color w:val="000000" w:themeColor="text1"/>
           <w:sz w:val="15"/>
           <w:szCs w:val="15"/>
+          <w:highlight w:val="green"/>
+        </w:rPr>
+        <w:t>ACAACATGGAAAATAAAAGATATGTTGTAAACTTTGATGGGGTTGATTTGGACACAAAGATTGGGTATGAGCTTTTGGAGTACAAAAAATTTGTTAGTTTGCCCATGGCGTGGATTAAATGGGATAACGTTGTTATTGAAAACCACGCAAAAAGAAAAGAAATTGAAGGAAATATGATTCAAATATCAATAAACGAATTTGCACGATGGAGAAACGATAAGCTGAACAAAGCGCAGCAGCCGACGCGCAAACAGCGTTCTCTAAAAATACCTCGAGAGTTACCGGTTAAATTTCAACACCGTATGAGCATATCCTCCGTCCTCCAGCAGACATCCAAAGAACCATTTTGGTAAAACAATTCATCGGTCCGTTGGCATATGCTCATACATAGTTGCATTTTCGATTCATTAAATACTATTCATGTTAACATAATTCCATATAATCGTACTGTTTTGTCATTATTATATCGGCATGACACTCACCAATTTCTTTTTTTGATTTTGTATTGTTCGATAAGGCAACGAACGAGTACTCGAAAAAATGTCATGGACCCCTTAAAATTACTGAGGGGTTCAGAAAATACCGTGCAAAAGACGAAAAAAGACGAATTTCATTTGATTTATATTTTATAAATGACTGTTGCATTAAACAATAGACCAATTATTTCAATTTAATATTCTTTGCAGGAAACTTTCACAATGGAATAACGCCACATATTCATTGTAAAG</w:t>
+      </w:r>
+      <w:r>
+        <w:rPr>
+          <w:rStyle w:val="value"/>
+          <w:rFonts w:ascii="Monaco" w:hAnsi="Monaco" w:cs="Arial"/>
+          <w:color w:val="000000" w:themeColor="text1"/>
+          <w:sz w:val="15"/>
+          <w:szCs w:val="15"/>
           <w:highlight w:val="yellow"/>
         </w:rPr>
         <w:t>A</w:t>
@@ -1190,7 +1884,7 @@
           <w:szCs w:val="15"/>
           <w:highlight w:val="yellow"/>
         </w:rPr>
-        <w:t>GTTGCGTACTTCTCTTACTAAAGGGGCACGGCTAACTGGGACAAGATTTGTTCAAACAAAGGCCCTTTCGAAGGCAACATTGACAGATCTGCCCGAAAGATGGGAAAATATGCCAAACTTAGAACAGAAAGAGATTGCAGATAATTTGACAGAACGTCAAAAGCTTCCATGGAAAACTCTCAATAACGAGGAAATCAAAGCAGCTTGGTACATATCCTACGGCGAGTGGGGACCTAGAAGACCTGTACACGGAAAAGGCGATGTTGCATTTATAACTAAAGGAGTATTTTTAGGGTTAGGAATCTCATTTGGGCTCTTTGGTTTAGTGAGACTATTAGCCAATCCTGAAACTCCAAAGACTATGAACAGGGAATGGCAGTTGAAATCAGACGAGTATCTGAAGTCAAAAAATGCCAATCCTTGGGGAGGTTATTCTCAAGTTCAATCTAAATAA</w:t>
+        <w:t>GTT</w:t>
       </w:r>
       <w:r>
         <w:rPr>
@@ -1199,95 +1893,10 @@
           <w:color w:val="000000" w:themeColor="text1"/>
           <w:sz w:val="15"/>
           <w:szCs w:val="15"/>
-        </w:rPr>
-        <w:t>'</w:t>
-      </w:r>
-    </w:p>
-    <w:p>
-      <w:pPr>
-        <w:pStyle w:val="NoSpacing"/>
-        <w:rPr>
-          <w:rFonts w:ascii="Monaco" w:hAnsi="Monaco"/>
-          <w:color w:val="000000" w:themeColor="text1"/>
-          <w:sz w:val="15"/>
-          <w:szCs w:val="15"/>
-        </w:rPr>
-      </w:pPr>
-    </w:p>
-    <w:p>
-      <w:pPr>
-        <w:pStyle w:val="NoSpacing"/>
-        <w:rPr>
-          <w:rFonts w:ascii="Monaco" w:hAnsi="Monaco"/>
-          <w:color w:val="000000" w:themeColor="text1"/>
-          <w:sz w:val="15"/>
-          <w:szCs w:val="15"/>
-        </w:rPr>
-      </w:pPr>
-    </w:p>
-    <w:p>
-      <w:pPr>
-        <w:wordWrap w:val="0"/>
-        <w:rPr>
-          <w:rStyle w:val="monaco-highlighted-label"/>
-          <w:rFonts w:ascii="Monaco" w:hAnsi="Monaco" w:cs="Arial"/>
-          <w:color w:val="000000" w:themeColor="text1"/>
-          <w:sz w:val="15"/>
-          <w:szCs w:val="15"/>
-        </w:rPr>
-      </w:pPr>
-      <w:r>
-        <w:rPr>
-          <w:rStyle w:val="monaco-highlighted-label"/>
-          <w:rFonts w:ascii="Monaco" w:hAnsi="Monaco" w:cs="Arial"/>
-          <w:color w:val="000000" w:themeColor="text1"/>
-          <w:sz w:val="15"/>
-          <w:szCs w:val="15"/>
-        </w:rPr>
-        <w:t>`</w:t>
-      </w:r>
-      <w:r>
-        <w:rPr>
-          <w:rStyle w:val="monaco-highlighted-label"/>
-          <w:rFonts w:ascii="Monaco" w:hAnsi="Monaco" w:cs="Arial"/>
-          <w:color w:val="000000" w:themeColor="text1"/>
-          <w:sz w:val="15"/>
-          <w:szCs w:val="15"/>
-        </w:rPr>
-        <w:t>genome['YIL111W'].window(2000).seq</w:t>
-      </w:r>
-      <w:r>
-        <w:rPr>
-          <w:rStyle w:val="monaco-highlighted-label"/>
-          <w:rFonts w:ascii="Monaco" w:hAnsi="Monaco" w:cs="Arial"/>
-          <w:color w:val="000000" w:themeColor="text1"/>
-          <w:sz w:val="15"/>
-          <w:szCs w:val="15"/>
-        </w:rPr>
-        <w:t>`</w:t>
-      </w:r>
-    </w:p>
-    <w:p>
-      <w:pPr>
-        <w:wordWrap w:val="0"/>
-        <w:rPr>
-          <w:rFonts w:ascii="Monaco" w:hAnsi="Monaco" w:cs="Arial"/>
-          <w:color w:val="000000" w:themeColor="text1"/>
-          <w:sz w:val="15"/>
-          <w:szCs w:val="15"/>
-        </w:rPr>
-      </w:pPr>
-    </w:p>
-    <w:p>
-      <w:pPr>
-        <w:wordWrap w:val="0"/>
-        <w:rPr>
-          <w:rFonts w:ascii="Monaco" w:hAnsi="Monaco" w:cs="Arial"/>
-          <w:color w:val="000000" w:themeColor="text1"/>
-          <w:sz w:val="15"/>
-          <w:szCs w:val="15"/>
-        </w:rPr>
-      </w:pPr>
+          <w:highlight w:val="green"/>
+        </w:rPr>
+        <w:t>G</w:t>
+      </w:r>
       <w:r>
         <w:rPr>
           <w:rStyle w:val="value"/>
@@ -1295,8 +1904,9 @@
           <w:color w:val="000000" w:themeColor="text1"/>
           <w:sz w:val="15"/>
           <w:szCs w:val="15"/>
-        </w:rPr>
-        <w:t>'ACAACATGGAAAATAAAAGATATGTTGTAAACTTTGATGGGGTTGATTTGGACACAAAGATTGGGTATGAGCTTTTGGAGTACAAAAAATTTGTTAGTTTGCCCATGGCGTGGATTAAATGGGATAACGTTGTTATTGAAAACCACGCAAAAAGAAAAGAAATTGAAGGAAATATGATTCAAATATCAATAAACGAATTTGCACGATGGAGAAACGATAAGCTGAACAAAGCGCAGCAGCCGACGCGCAAACAGCGTTCTCTAAAAATACCTCGAGAGTTACCGGTTAAATTTCAACACCGTATGAGCATATCCTCCGTCCTCCAGCAGACATCCAAAGAACCATTTTGGTAAAACAATTCATCGGTCCGTTGGCATATGCTCATACATAGTTGCATTTTCGATTCATTAAATACTATTCATGTTAACATAATTCCATATAATCGTACTGTTTTGTCATTATTATATCGGCATGACACTCACCAATTTCTTTTTTTGATTTTGTATTGTTCGATAAGGCAACGAACGAGTACTCGAAAAAATGTCATGGACCCCTTAAAATTACTGAGGGGTTCAGAAAATACCGTGCAAAAGACGAAAAAAGACGAATTTCATTTGATTTATATTTTATAAATGACTGTTGCATTAAACAATAGACCAATTATTTCAATTTAATATTCTTTGCAGGAAACTTTCACAATGGAATAACGCCACATATTCATTGTAAAG</w:t>
+          <w:highlight w:val="yellow"/>
+        </w:rPr>
+        <w:t>CGTACTTCTCTTACTAAAGGGGCACGGCTAACTGGGACAAGATTTGTTCAAACAAAGGCCCTTTCGAAGGCAACATTGACAGATCTGCCCGAAAGATGGGAAAATATGCCAAACTTAGAACAGAAAGAGATTGCAGATAATTTGACAGAACGTCAAAAGCTTCCATGGAAAACTCTCAATAACGAGGAAATCAAAGCAGCTTGGTACATATCCTACGGCGAGTGGGGACCTAGAAGACCTGTACACGGAAAAGGCGATGTTGCATTTATAACTAAAGGAGTATTTTTAGGGTTAGGAATCTCATTTGGGCTCTTTGGTTTAGTGAGACTATTAGCCAATCCTGAAACTCCAAAGACTATGAACAGGGAATGGCAGTTGAAATCAGACGAGTATCTGAAGTCAAAAAATGCCAATCCTTGGGGAGGTTATTCTCAAGTTCAATCTAAATAA</w:t>
       </w:r>
       <w:r>
         <w:rPr>
@@ -1305,39 +1915,6 @@
           <w:color w:val="000000" w:themeColor="text1"/>
           <w:sz w:val="15"/>
           <w:szCs w:val="15"/>
-          <w:highlight w:val="yellow"/>
-        </w:rPr>
-        <w:t>A</w:t>
-      </w:r>
-      <w:r>
-        <w:rPr>
-          <w:rStyle w:val="value"/>
-          <w:rFonts w:ascii="Monaco" w:hAnsi="Monaco" w:cs="Arial"/>
-          <w:color w:val="000000" w:themeColor="text1"/>
-          <w:sz w:val="15"/>
-          <w:szCs w:val="15"/>
-          <w:highlight w:val="cyan"/>
-        </w:rPr>
-        <w:t>GCATGTATAACAAACACTGATTTTTGTTTTGAGTTTTAAAAGATATCCATTTACTAACATTCGAGGTGTACAAGCACAAGTTTTGCAGT</w:t>
-      </w:r>
-      <w:r>
-        <w:rPr>
-          <w:rStyle w:val="value"/>
-          <w:rFonts w:ascii="Monaco" w:hAnsi="Monaco" w:cs="Arial"/>
-          <w:color w:val="000000" w:themeColor="text1"/>
-          <w:sz w:val="15"/>
-          <w:szCs w:val="15"/>
-          <w:highlight w:val="yellow"/>
-        </w:rPr>
-        <w:t>GTTGCGTACTTCTCTTACTAAAGGGGCACGGCTAACTGGGACAAGATTTGTTCAAACAAAGGCCCTTTCGAAGGCAACATTGACAGATCTGCCCGAAAGATGGGAAAATATGCCAAACTTAGAACAGAAAGAGATTGCAGATAATTTGACAGAACGTCAAAAGCTTCCATGGAAAACTCTCAATAACGAGGAAATCAAAGCAGCTTGGTACATATCCTACGGCGAGTGGGGACCTAGAAGACCTGTACACGGAAAAGGCGATGTTGCATTTATAACTAAAGGAGTATTTTTAGGGTTAGGAATCTCATTTGGGCTCTTTGGTTTAGTGAGACTATTAGCCAATCCTGAAACTCCAAAGACTATGAACAGGGAATGGCAGTTGAAATCAGACGAGTATCTGAAGTCAAAAAATGCCAATCCTTGGGGAGGTTATTCTCAAGTTCAATCTAAATAA</w:t>
-      </w:r>
-      <w:r>
-        <w:rPr>
-          <w:rStyle w:val="value"/>
-          <w:rFonts w:ascii="Monaco" w:hAnsi="Monaco" w:cs="Arial"/>
-          <w:color w:val="000000" w:themeColor="text1"/>
-          <w:sz w:val="15"/>
-          <w:szCs w:val="15"/>
         </w:rPr>
         <w:t>GTAGACGAGGAAAATAAAATTGTTTCGTATATTCCGTGTTTGGGGTATAAGTAGATTGTTTTCATATATACGCATTTGGTCTTAGTTCAGTAGGTTGATTACTTAGTTCCTTGTACCTTCTTCTGCAAATATCATTCATTGTTACTTCGAAGAAGAAAAAAAATAATCATGGAAAATTGGAAAAAAAAAAAGTCCAATCTAAAAAATAAAAATGTTCAAGTCATCGATTCTATGGGGAGGAAAAGGACAATCAGAACCGAAGTGTTGTGTAGCTAAAATATGTCATTTTCCTTCGGCTTTACTTCCAATGACTTTGATGATGATGAGCTTGTTGCTCAACCTGAAACATTCGTTGAAAGCAGCAAAGAAAACGAAAATACCACTGCTTACATCAATCCATTAGATTCGGATTTCTTGTCGCAAGCTGGAGTTGTGCAGCCAAATGTGGAAGACCTAGGAACAATATTGGAAAGTCTTAAGGATGTTAGATTGACATTTGAAGAGTTCCAATCTCCGATATATAGAAAACCATTGATCAAGAGGGAACTATTCGATGTCAAACATCAGCTAATGTTAGAGACAGATGCCCAATCCAACAACAACTCCACGGAACTGGACATTTTACTAGGTGATACTTCTGAAGATTTGAGAAAGAACATCTATGAAGGTGGGTTGAAATCATGGGAGTGCTCTTATGATTTAGTTGATTTGTTGTCAGAGAACGTTGA'</w:t>
       </w:r>
@@ -1350,449 +1927,7 @@
           <w:color w:val="000000" w:themeColor="text1"/>
           <w:sz w:val="15"/>
           <w:szCs w:val="15"/>
-        </w:rPr>
-      </w:pPr>
-    </w:p>
-    <w:p>
-      <w:pPr>
-        <w:pStyle w:val="NoSpacing"/>
-        <w:rPr>
-          <w:rFonts w:ascii="Monaco" w:hAnsi="Monaco"/>
-          <w:color w:val="000000" w:themeColor="text1"/>
-          <w:sz w:val="15"/>
-          <w:szCs w:val="15"/>
           <w:vertAlign w:val="subscript"/>
-        </w:rPr>
-      </w:pPr>
-      <w:r>
-        <w:rPr>
-          <w:rFonts w:ascii="Monaco" w:hAnsi="Monaco"/>
-          <w:color w:val="000000" w:themeColor="text1"/>
-          <w:sz w:val="15"/>
-          <w:szCs w:val="15"/>
-        </w:rPr>
-        <w:softHyphen/>
-      </w:r>
-      <w:r>
-        <w:rPr>
-          <w:rFonts w:ascii="Monaco" w:hAnsi="Monaco"/>
-          <w:color w:val="000000" w:themeColor="text1"/>
-          <w:sz w:val="15"/>
-          <w:szCs w:val="15"/>
-          <w:vertAlign w:val="subscript"/>
-        </w:rPr>
-        <w:softHyphen/>
-      </w:r>
-    </w:p>
-    <w:p>
-      <w:pPr>
-        <w:pStyle w:val="NoSpacing"/>
-        <w:rPr>
-          <w:rFonts w:ascii="Monaco" w:hAnsi="Monaco"/>
-          <w:color w:val="000000" w:themeColor="text1"/>
-          <w:sz w:val="15"/>
-          <w:szCs w:val="15"/>
-          <w:vertAlign w:val="subscript"/>
-        </w:rPr>
-      </w:pPr>
-    </w:p>
-    <w:p>
-      <w:pPr>
-        <w:pStyle w:val="NoSpacing"/>
-        <w:rPr>
-          <w:rFonts w:ascii="Monaco" w:hAnsi="Monaco"/>
-          <w:color w:val="000000" w:themeColor="text1"/>
-          <w:sz w:val="15"/>
-          <w:szCs w:val="15"/>
-          <w:vertAlign w:val="subscript"/>
-        </w:rPr>
-      </w:pPr>
-    </w:p>
-    <w:p>
-      <w:pPr>
-        <w:pStyle w:val="NoSpacing"/>
-        <w:rPr>
-          <w:rFonts w:ascii="Monaco" w:hAnsi="Monaco"/>
-          <w:color w:val="000000" w:themeColor="text1"/>
-          <w:sz w:val="15"/>
-          <w:szCs w:val="15"/>
-        </w:rPr>
-      </w:pPr>
-    </w:p>
-    <w:p>
-      <w:pPr>
-        <w:pStyle w:val="NoSpacing"/>
-        <w:rPr>
-          <w:rFonts w:ascii="Monaco" w:hAnsi="Monaco"/>
-          <w:color w:val="000000" w:themeColor="text1"/>
-          <w:sz w:val="15"/>
-          <w:szCs w:val="15"/>
-        </w:rPr>
-      </w:pPr>
-      <w:r>
-        <w:rPr>
-          <w:rFonts w:ascii="Monaco" w:hAnsi="Monaco"/>
-          <w:color w:val="000000" w:themeColor="text1"/>
-          <w:sz w:val="15"/>
-          <w:szCs w:val="15"/>
-        </w:rPr>
-        <w:t xml:space="preserve">SpeciesLM Dataset: </w:t>
-      </w:r>
-      <w:r>
-        <w:rPr>
-          <w:rFonts w:ascii="Monaco" w:hAnsi="Monaco"/>
-          <w:color w:val="000000" w:themeColor="text1"/>
-          <w:sz w:val="15"/>
-          <w:szCs w:val="15"/>
-        </w:rPr>
-        <w:t>YBL092W</w:t>
-      </w:r>
-    </w:p>
-    <w:p>
-      <w:pPr>
-        <w:pStyle w:val="NoSpacing"/>
-        <w:rPr>
-          <w:rFonts w:ascii="Monaco" w:hAnsi="Monaco"/>
-          <w:color w:val="000000" w:themeColor="text1"/>
-          <w:sz w:val="15"/>
-          <w:szCs w:val="15"/>
-        </w:rPr>
-      </w:pPr>
-    </w:p>
-    <w:p>
-      <w:pPr>
-        <w:pStyle w:val="NoSpacing"/>
-        <w:rPr>
-          <w:rFonts w:ascii="Monaco" w:hAnsi="Monaco"/>
-          <w:color w:val="000000" w:themeColor="text1"/>
-          <w:sz w:val="15"/>
-          <w:szCs w:val="15"/>
-        </w:rPr>
-      </w:pPr>
-      <w:r>
-        <w:rPr>
-          <w:rFonts w:ascii="Monaco" w:hAnsi="Monaco"/>
-          <w:color w:val="000000" w:themeColor="text1"/>
-          <w:sz w:val="15"/>
-          <w:szCs w:val="15"/>
-        </w:rPr>
-        <w:t>SpeciesLM “five_prime_seq”</w:t>
-      </w:r>
-    </w:p>
-    <w:p>
-      <w:pPr>
-        <w:pStyle w:val="NoSpacing"/>
-        <w:rPr>
-          <w:rFonts w:ascii="Monaco" w:hAnsi="Monaco"/>
-          <w:color w:val="000000" w:themeColor="text1"/>
-          <w:sz w:val="15"/>
-          <w:szCs w:val="15"/>
-        </w:rPr>
-      </w:pPr>
-    </w:p>
-    <w:p>
-      <w:pPr>
-        <w:pStyle w:val="NoSpacing"/>
-        <w:rPr>
-          <w:rFonts w:ascii="Monaco" w:hAnsi="Monaco"/>
-          <w:color w:val="000000" w:themeColor="text1"/>
-          <w:sz w:val="15"/>
-          <w:szCs w:val="15"/>
-        </w:rPr>
-      </w:pPr>
-      <w:r>
-        <w:rPr>
-          <w:rFonts w:ascii="Monaco" w:hAnsi="Monaco"/>
-          <w:color w:val="000000" w:themeColor="text1"/>
-          <w:sz w:val="15"/>
-          <w:szCs w:val="15"/>
-        </w:rPr>
-        <w:t>‘</w:t>
-      </w:r>
-      <w:r>
-        <w:rPr>
-          <w:rFonts w:ascii="Monaco" w:hAnsi="Monaco"/>
-          <w:color w:val="000000" w:themeColor="text1"/>
-          <w:sz w:val="15"/>
-          <w:szCs w:val="15"/>
-        </w:rPr>
-        <w:t>ACTATGTCATTTTGAAGTTGGTTAGAATTTGCTTTTTGGTTTCGACAGCATGTGCACATTCATCATTGACCTTCGCTAAAGGTAGCGCCACCAAAAAGGAGCAATGAATTGAAATAAAGTTCTCAGTCCTCTACTTGTCCAGTTCTTGGCACATTGTAGAGTCTTACGTCAAATGTTCTGTTGGCTCACATACGTGCTCTTCGTATTTTCCATGAATAACTTCAGCTATTTATGTAAATGACGCTCATACTCTTTATAAATCTGAAAATAAATAGCACGCATATACAAAGTGGATCAAGAGGCGTTATATCCAAACATTTCAGACAGAAGATTATATAATGTAACAGAAAAAGTTTTAAAAATTTTGGAATAAAGGAAAAGGTGGTTGGGGAAGAGAATAGAGCTACAGCAAGTAAAAAGGTGCTTTCCTCGAAGTTGCGTCGAAGATGAATGAAAGTAGTTGCTAATTCTTACTAGCACATGAAAAAAAAGGATATATATAATTTTACAAGTAGTGTCTTCATGACGGATTCATAGTCTATCCAAGCGTTTGCCCAAAATTTTGCAGTAAATTTAATGTTTTCTGTATAGGATAATGGTGCGCCATTCAAGTCCCGCGAAAAATGACTGATGTCTACAGGACAGGGGCGCAATATATGTTCTCTGACATTGCACCTTTTGAATATATCATGTGTTTGTTCTGCTATCTGCTTGTAGAAGGGTACGCTAACAGAGCCGGCGGCATTGTAAAAAGTTCTCCTTTCGCGGAAGGATGAGTCAAAAAGCATGTGACAATGAAATAATCAAATTGTGACATCTGCTGACGCGGGATCGTTCCTTCGTATTGTCTAGATTGTAATCTATATAACATACTACGAATATAAAAGAGGGACTACAAGATATTTCTAGCGCAAACTACTGCTTTACTGTCTCACAATGTCTCTGATTGGAAGATACCTAAGAAAATTATTTAACTACATATCTACAAAATCAAAGCATCATG</w:t>
-      </w:r>
-      <w:r>
-        <w:rPr>
-          <w:rFonts w:ascii="Monaco" w:hAnsi="Monaco"/>
-          <w:color w:val="000000" w:themeColor="text1"/>
-          <w:sz w:val="15"/>
-          <w:szCs w:val="15"/>
-        </w:rPr>
-        <w:t>’</w:t>
-      </w:r>
-    </w:p>
-    <w:p>
-      <w:pPr>
-        <w:pStyle w:val="NoSpacing"/>
-        <w:rPr>
-          <w:rFonts w:ascii="Monaco" w:hAnsi="Monaco"/>
-          <w:color w:val="000000" w:themeColor="text1"/>
-          <w:sz w:val="15"/>
-          <w:szCs w:val="15"/>
-        </w:rPr>
-      </w:pPr>
-    </w:p>
-    <w:p>
-      <w:pPr>
-        <w:pStyle w:val="NoSpacing"/>
-        <w:rPr>
-          <w:rFonts w:ascii="Monaco" w:hAnsi="Monaco"/>
-          <w:color w:val="000000" w:themeColor="text1"/>
-          <w:sz w:val="15"/>
-          <w:szCs w:val="15"/>
-        </w:rPr>
-      </w:pPr>
-      <w:r>
-        <w:rPr>
-          <w:rFonts w:ascii="Monaco" w:hAnsi="Monaco"/>
-          <w:color w:val="000000" w:themeColor="text1"/>
-          <w:sz w:val="15"/>
-          <w:szCs w:val="15"/>
-        </w:rPr>
-        <w:t>Fasta</w:t>
-      </w:r>
-    </w:p>
-    <w:p>
-      <w:pPr>
-        <w:pStyle w:val="NoSpacing"/>
-        <w:rPr>
-          <w:rFonts w:ascii="Monaco" w:hAnsi="Monaco"/>
-          <w:color w:val="000000" w:themeColor="text1"/>
-          <w:sz w:val="15"/>
-          <w:szCs w:val="15"/>
-        </w:rPr>
-      </w:pPr>
-    </w:p>
-    <w:p>
-      <w:pPr>
-        <w:pStyle w:val="NoSpacing"/>
-        <w:rPr>
-          <w:rFonts w:ascii="Monaco" w:hAnsi="Monaco"/>
-          <w:color w:val="000000" w:themeColor="text1"/>
-          <w:sz w:val="15"/>
-          <w:szCs w:val="15"/>
-        </w:rPr>
-      </w:pPr>
-      <w:r>
-        <w:rPr>
-          <w:rFonts w:ascii="Monaco" w:hAnsi="Monaco"/>
-          <w:color w:val="000000" w:themeColor="text1"/>
-          <w:sz w:val="15"/>
-          <w:szCs w:val="15"/>
-        </w:rPr>
-        <w:t>&gt;RPL32 YBL092W SGDID:S000000188, Chromosome II:45978..46370</w:t>
-      </w:r>
-    </w:p>
-    <w:p>
-      <w:pPr>
-        <w:pStyle w:val="NoSpacing"/>
-        <w:rPr>
-          <w:rFonts w:ascii="Monaco" w:hAnsi="Monaco"/>
-          <w:color w:val="000000" w:themeColor="text1"/>
-          <w:sz w:val="15"/>
-          <w:szCs w:val="15"/>
-        </w:rPr>
-      </w:pPr>
-    </w:p>
-    <w:p>
-      <w:pPr>
-        <w:pStyle w:val="NoSpacing"/>
-        <w:rPr>
-          <w:rFonts w:ascii="Monaco" w:hAnsi="Monaco"/>
-          <w:color w:val="000000" w:themeColor="text1"/>
-          <w:sz w:val="15"/>
-          <w:szCs w:val="15"/>
-        </w:rPr>
-      </w:pPr>
-      <w:r>
-        <w:rPr>
-          <w:rFonts w:ascii="Monaco" w:hAnsi="Monaco"/>
-          <w:color w:val="000000" w:themeColor="text1"/>
-          <w:sz w:val="15"/>
-          <w:szCs w:val="15"/>
-        </w:rPr>
-        <w:t>`</w:t>
-      </w:r>
-      <w:r>
-        <w:rPr>
-          <w:rFonts w:ascii="Monaco" w:hAnsi="Monaco"/>
-          <w:color w:val="000000" w:themeColor="text1"/>
-          <w:sz w:val="15"/>
-          <w:szCs w:val="15"/>
-          <w:highlight w:val="yellow"/>
-        </w:rPr>
-        <w:t>ATGGCCTCCTTACCTCACCCAAAGATTGTCAAGAAGCACACCAAGAAGTTCAAGCGTCATCACTCTGACCGTTACCACAGAGTTGCTGAAAACTGGAGAAAGCAAAAGGGTATTGACTCTGTTGTTAGAAGAAGATTCAGAGGTAACATCTCTCAACCAAAGATCGGTTACGGTTCTAACAAGAAGACCAAGTTTTTGTCACCAT</w:t>
-      </w:r>
-      <w:r>
-        <w:rPr>
-          <w:rFonts w:ascii="Monaco" w:hAnsi="Monaco"/>
-          <w:color w:val="000000" w:themeColor="text1"/>
-          <w:sz w:val="15"/>
-          <w:szCs w:val="15"/>
-        </w:rPr>
-        <w:t>CTGGTCACAAGACTTTCTTAGTCGCTAACGTTAAGGATTTGGAAACCTTGACCATGCACACCAAGACTTACGCCGCTGAAATTGCTCACAACATCTCCGCTAAGAACAGAGTTGTCATTTTGGCTAGAGCTAAGGCTTTGGGTATCAAGGTCACCAACCCAAAGGGTCGTTTGGCTTTGGAAGCTTAA</w:t>
-      </w:r>
-      <w:r>
-        <w:rPr>
-          <w:rFonts w:ascii="Monaco" w:hAnsi="Monaco"/>
-          <w:color w:val="000000" w:themeColor="text1"/>
-          <w:sz w:val="15"/>
-          <w:szCs w:val="15"/>
-        </w:rPr>
-        <w:t>’</w:t>
-      </w:r>
-    </w:p>
-    <w:p>
-      <w:pPr>
-        <w:pStyle w:val="NoSpacing"/>
-        <w:rPr>
-          <w:rFonts w:ascii="Monaco" w:hAnsi="Monaco"/>
-          <w:color w:val="000000" w:themeColor="text1"/>
-          <w:sz w:val="15"/>
-          <w:szCs w:val="15"/>
-        </w:rPr>
-      </w:pPr>
-    </w:p>
-    <w:p>
-      <w:pPr>
-        <w:pStyle w:val="NoSpacing"/>
-        <w:rPr>
-          <w:rFonts w:ascii="Monaco" w:hAnsi="Monaco"/>
-          <w:color w:val="000000" w:themeColor="text1"/>
-          <w:sz w:val="15"/>
-          <w:szCs w:val="15"/>
-        </w:rPr>
-      </w:pPr>
-    </w:p>
-    <w:p>
-      <w:pPr>
-        <w:pStyle w:val="NoSpacing"/>
-        <w:rPr>
-          <w:rFonts w:ascii="Monaco" w:hAnsi="Monaco"/>
-          <w:color w:val="000000" w:themeColor="text1"/>
-          <w:sz w:val="15"/>
-          <w:szCs w:val="15"/>
-        </w:rPr>
-      </w:pPr>
-      <w:r>
-        <w:rPr>
-          <w:rFonts w:ascii="Monaco" w:hAnsi="Monaco"/>
-          <w:color w:val="000000" w:themeColor="text1"/>
-          <w:sz w:val="15"/>
-          <w:szCs w:val="15"/>
-        </w:rPr>
-        <w:t>`</w:t>
-      </w:r>
-      <w:r>
-        <w:rPr>
-          <w:rFonts w:ascii="Monaco" w:hAnsi="Monaco"/>
-          <w:color w:val="000000" w:themeColor="text1"/>
-          <w:sz w:val="15"/>
-          <w:szCs w:val="15"/>
-        </w:rPr>
-        <w:t>genome['YBL092W'].window(</w:t>
-      </w:r>
-      <w:r>
-        <w:rPr>
-          <w:rFonts w:ascii="Monaco" w:hAnsi="Monaco"/>
-          <w:color w:val="000000" w:themeColor="text1"/>
-          <w:sz w:val="15"/>
-          <w:szCs w:val="15"/>
-        </w:rPr>
-        <w:t>1000</w:t>
-      </w:r>
-      <w:r>
-        <w:rPr>
-          <w:rFonts w:ascii="Monaco" w:hAnsi="Monaco"/>
-          <w:color w:val="000000" w:themeColor="text1"/>
-          <w:sz w:val="15"/>
-          <w:szCs w:val="15"/>
-        </w:rPr>
-        <w:t>)</w:t>
-      </w:r>
-      <w:r>
-        <w:rPr>
-          <w:rFonts w:ascii="Monaco" w:hAnsi="Monaco"/>
-          <w:color w:val="000000" w:themeColor="text1"/>
-          <w:sz w:val="15"/>
-          <w:szCs w:val="15"/>
-        </w:rPr>
-        <w:t>.seq</w:t>
-      </w:r>
-      <w:r>
-        <w:rPr>
-          <w:rFonts w:ascii="Monaco" w:hAnsi="Monaco"/>
-          <w:color w:val="000000" w:themeColor="text1"/>
-          <w:sz w:val="15"/>
-          <w:szCs w:val="15"/>
-        </w:rPr>
-        <w:t>`</w:t>
-      </w:r>
-    </w:p>
-    <w:p>
-      <w:pPr>
-        <w:pStyle w:val="NoSpacing"/>
-        <w:rPr>
-          <w:rFonts w:ascii="Monaco" w:hAnsi="Monaco"/>
-          <w:color w:val="000000" w:themeColor="text1"/>
-          <w:sz w:val="15"/>
-          <w:szCs w:val="15"/>
-        </w:rPr>
-      </w:pPr>
-    </w:p>
-    <w:p>
-      <w:pPr>
-        <w:pStyle w:val="NoSpacing"/>
-        <w:rPr>
-          <w:rFonts w:ascii="Monaco" w:hAnsi="Monaco"/>
-          <w:color w:val="000000" w:themeColor="text1"/>
-          <w:sz w:val="15"/>
-          <w:szCs w:val="15"/>
-        </w:rPr>
-      </w:pPr>
-      <w:r>
-        <w:rPr>
-          <w:rFonts w:ascii="Monaco" w:hAnsi="Monaco"/>
-          <w:color w:val="000000" w:themeColor="text1"/>
-          <w:sz w:val="15"/>
-          <w:szCs w:val="15"/>
-        </w:rPr>
-        <w:t>'</w:t>
-      </w:r>
-      <w:r>
-        <w:rPr>
-          <w:rFonts w:ascii="Monaco" w:hAnsi="Monaco"/>
-          <w:color w:val="000000" w:themeColor="text1"/>
-          <w:sz w:val="15"/>
-          <w:szCs w:val="15"/>
-        </w:rPr>
-        <w:t>TAGCCTAGACTGCATTGTTATGAGAGCAACGTTTGATATTTGTGGCGATTGGAACAAACATAGTACATGCCAAAATGAGATGAAATGTCCAATTTGAACTGATTAACATACACGCGCAAGCTCGTATTTGTTTACTGGTACACCTAGAGTTAGCCGATCAAAGAGACAGTGGCAGATATATGGGAAAATTTTCTCCGGAAGATTGCATGCGAGAGTCTCATAACCAGTCATTTCCCAAGATACAATTCTCGGAGCTGTTATACTAACAAACTTTTAATTTTCATTTTTTTTTTTTTTTGATTAGATGGCCTCCTTACCTCACCCAAAGATTGTCAAGAAGCACACCAAGAAGTTCAAGCGTCATCACTCTGACCGTTACCACAGAGTTGCTGAAAACTGGAGAAAGCAAAAGGGTATTGACTCTGTTGTTAGAAGAAGATTCAGAGGTAACATCTCTCAACCAAAGATCGGTTACGGTTCTAACAAGAAGACCAAGTTTTTGTCACCATCTGGTCACAAGACTTTCTTAGTCGCTAACGTTAAGGATTTGGAAACCTTGACCATGCACACCAAGACTTACGCCGCTGAAATTGCTCACAACATCTCCGCTAAGAACAGAGTTGTCATTTTGGCTAGAGCTAAGGCTTTGGGTATCAAGGTCACCAACCCAAAGGGTCGTTTGGCTTTGGAAGCTTAAATTAAATAAAGATTTACAAAATAATAACCTTCATTTAATTTTAAATTTCAATAAAAAAATATCAAATCAAACATGACTTTTAAATCTACCATTAGATAATTGTATAAAGTGATTTATTGTTTTTTAATTTTGTTTTCATTATCTATCAAAACTAGGGCATTCTTCCTCACTTTTAGTGATAAACTTTTGTAAACTCAGTAGTATATCCAGCCGACGAGCAATGCGATAACGGTGATGATAAGCAATGCTCTGGAACTCAGACTTTGCCCGTTACCTGCTGATGGCGCTCTTGCTGATTCTGCA</w:t>
-      </w:r>
-      <w:r>
-        <w:rPr>
-          <w:rFonts w:ascii="Monaco" w:hAnsi="Monaco"/>
-          <w:color w:val="000000" w:themeColor="text1"/>
-          <w:sz w:val="15"/>
-          <w:szCs w:val="15"/>
-        </w:rPr>
-        <w:t>'</w:t>
-      </w:r>
-    </w:p>
-    <w:p>
-      <w:pPr>
-        <w:pStyle w:val="NoSpacing"/>
-        <w:rPr>
-          <w:rFonts w:ascii="Monaco" w:hAnsi="Monaco"/>
-          <w:color w:val="000000" w:themeColor="text1"/>
-          <w:sz w:val="15"/>
-          <w:szCs w:val="15"/>
         </w:rPr>
       </w:pPr>
     </w:p>

</xml_diff>